<commit_message>
Linked checkout to confirmation + Added VenoBox to project report revA
</commit_message>
<xml_diff>
--- a/Project Report/project report revA.docx
+++ b/Project Report/project report revA.docx
@@ -197,6 +197,24 @@
           <w:sz w:val="24"/>
         </w:rPr>
         <w:t>JQuery</w:t>
+      </w:r>
+    </w:p>
+    <w:p>
+      <w:pPr>
+        <w:pStyle w:val="ListParagraph"/>
+        <w:numPr>
+          <w:ilvl w:val="0"/>
+          <w:numId w:val="1"/>
+        </w:numPr>
+        <w:rPr>
+          <w:sz w:val="24"/>
+        </w:rPr>
+      </w:pPr>
+      <w:r>
+        <w:rPr>
+          <w:sz w:val="24"/>
+        </w:rPr>
+        <w:t>VenoBox</w:t>
       </w:r>
       <w:bookmarkStart w:id="0" w:name="_GoBack"/>
       <w:bookmarkEnd w:id="0"/>
@@ -346,11 +364,9 @@
             <w:pPr>
               <w:spacing w:line="240" w:lineRule="auto"/>
             </w:pPr>
-            <w:proofErr w:type="spellStart"/>
             <w:r>
               <w:t>Timbo</w:t>
             </w:r>
-            <w:proofErr w:type="spellEnd"/>
           </w:p>
         </w:tc>
         <w:tc>

</xml_diff>

<commit_message>
Update Project Report + slight wording in form text
</commit_message>
<xml_diff>
--- a/Project Report/project report revA.docx
+++ b/Project Report/project report revA.docx
@@ -18,7 +18,15 @@
           <w:sz w:val="28"/>
           <w:u w:val="single"/>
         </w:rPr>
-        <w:t>Project report</w:t>
+        <w:t>Project R</w:t>
+      </w:r>
+      <w:r>
+        <w:rPr>
+          <w:b/>
+          <w:sz w:val="28"/>
+          <w:u w:val="single"/>
+        </w:rPr>
+        <w:t>eport</w:t>
       </w:r>
     </w:p>
     <w:p/>
@@ -42,7 +50,43 @@
     </w:p>
     <w:p>
       <w:r>
-        <w:t>Our website features a search bar as the primary method of navigation for our e-Commerce website. Users able to search for a specific DVD and are provided with a page of results, that they are able to sort by a variety of criteria. It also provides a secondary method of navigation, which is a dropdown menu located at the top left of the website. This allows the user to select a category of film or a special list, such as ‘Latest Releases’.</w:t>
+        <w:t xml:space="preserve">Our website features a search bar as the primary method of navigation for our e-Commerce website. Users </w:t>
+      </w:r>
+      <w:r>
+        <w:t xml:space="preserve">are </w:t>
+      </w:r>
+      <w:r>
+        <w:t xml:space="preserve">able to search for a specific DVD and are provided with a page of results, </w:t>
+      </w:r>
+      <w:r>
+        <w:t>which</w:t>
+      </w:r>
+      <w:r>
+        <w:t xml:space="preserve"> they are able to sort by a variety of criteria. </w:t>
+      </w:r>
+      <w:r>
+        <w:t>The website</w:t>
+      </w:r>
+      <w:r>
+        <w:t xml:space="preserve"> also provides a secondary method of navigation, which is a dropdown menu located at the top left of the </w:t>
+      </w:r>
+      <w:r>
+        <w:t>header on every page</w:t>
+      </w:r>
+      <w:r>
+        <w:t xml:space="preserve">. </w:t>
+      </w:r>
+      <w:r>
+        <w:t>From the dropdown menu,</w:t>
+      </w:r>
+      <w:r>
+        <w:t xml:space="preserve"> the user </w:t>
+      </w:r>
+      <w:r>
+        <w:t xml:space="preserve">is able </w:t>
+      </w:r>
+      <w:r>
+        <w:t>to select a category of film.</w:t>
       </w:r>
     </w:p>
     <w:p>
@@ -53,7 +97,10 @@
         <w:t xml:space="preserve">ilers within each product page </w:t>
       </w:r>
       <w:r>
-        <w:t xml:space="preserve">allowing users to view a trailer before they purchase the movie. We have chosen to embed the trailers in the site, as this will keep the user on the site, </w:t>
+        <w:t>which users can view</w:t>
+      </w:r>
+      <w:r>
+        <w:t xml:space="preserve"> before they purchase the movie. We have chosen to embed the trailers, as this will keep the user on the site, </w:t>
       </w:r>
       <w:r>
         <w:t>therefore making it more likely that they will purchase the movie from our store.</w:t>
@@ -67,10 +114,46 @@
         <w:t xml:space="preserve">We have implemented login and register modals into our website. </w:t>
       </w:r>
       <w:r>
-        <w:t xml:space="preserve">When a user registers, we store personal information in the database. We collect an email address and password, which are used as their login credentials. We hash the user’s password, therefore safeguarding it, in the event our database is compromised. We also collect their delivery address and date of birth. The date of birth </w:t>
-      </w:r>
-      <w:r>
-        <w:t>allows us to verify that the user is of age to purchase the movies requested. The delivery address means that the user doesn’t have to enter it at every purchase. All data is validated, ensuring that valid data has been entered into each field. We have used modals to facilitate these forms as they allow the user to complete these actions without leaving the page</w:t>
+        <w:t>When a user registers, we store personal information in the database. We collec</w:t>
+      </w:r>
+      <w:r>
+        <w:t>t an email address and password</w:t>
+      </w:r>
+      <w:r>
+        <w:t xml:space="preserve"> which are used as their login credentials. We hash the user’s password, t</w:t>
+      </w:r>
+      <w:r>
+        <w:t xml:space="preserve">herefore safeguarding it </w:t>
+      </w:r>
+      <w:r>
+        <w:t xml:space="preserve">in the event our database is compromised. We also collect their delivery address and date of birth. The date of birth </w:t>
+      </w:r>
+      <w:r>
+        <w:t xml:space="preserve">allows us to verify that the user is of age to </w:t>
+      </w:r>
+      <w:r>
+        <w:t>purchase the movies requested. Retaining t</w:t>
+      </w:r>
+      <w:r>
+        <w:t xml:space="preserve">he delivery address means that the user doesn’t have to enter it at every purchase. All data is validated, ensuring </w:t>
+      </w:r>
+      <w:r>
+        <w:t>it</w:t>
+      </w:r>
+      <w:r>
+        <w:t xml:space="preserve"> has been entered </w:t>
+      </w:r>
+      <w:r>
+        <w:t xml:space="preserve">correctly </w:t>
+      </w:r>
+      <w:r>
+        <w:t xml:space="preserve">into each field. We have used modals to facilitate these forms </w:t>
+      </w:r>
+      <w:r>
+        <w:t>to enable</w:t>
+      </w:r>
+      <w:r>
+        <w:t xml:space="preserve"> the user to complete these actions without leaving the page</w:t>
       </w:r>
       <w:r>
         <w:t xml:space="preserve"> that</w:t>
@@ -87,7 +170,28 @@
     </w:p>
     <w:p>
       <w:r>
-        <w:t>We provide our customers the ability to update their details. We also provide them with the ability to view their past orders and track their current status. As well as the customer facing administration, we have implemented a dedicated CMS admin portal. This allows staff to add new products and modify existing products. The CMS also allow staff to view/</w:t>
+        <w:t>We provide our users with</w:t>
+      </w:r>
+      <w:r>
+        <w:t xml:space="preserve"> the ability to update their details. We also provide the ability </w:t>
+      </w:r>
+      <w:r>
+        <w:t xml:space="preserve">for them </w:t>
+      </w:r>
+      <w:r>
+        <w:t xml:space="preserve">to view their past orders and track their current status. </w:t>
+      </w:r>
+      <w:r>
+        <w:t>W</w:t>
+      </w:r>
+      <w:r>
+        <w:t>e have</w:t>
+      </w:r>
+      <w:r>
+        <w:t xml:space="preserve"> also</w:t>
+      </w:r>
+      <w:r>
+        <w:t xml:space="preserve"> implemented a dedicated CMS admin portal. This allows staff to add new products and modify existing products. The CMS also allow staff to view/</w:t>
       </w:r>
       <w:r>
         <w:t>delete and update the status of customer orders.</w:t>
@@ -95,7 +199,30 @@
     </w:p>
     <w:p>
       <w:r>
-        <w:t xml:space="preserve">We have provided a dropdown shopping cart. This allows users to view/modify their chopping cart from any page. The shopping cart provides the user with a list of products that they have added along with their price and the quantity. We use AJAX to keep a server side copy of the users shopping cart, therefore meaning that quantities are always live and up to date on the server. </w:t>
+        <w:t xml:space="preserve">We have provided a dropdown shopping cart. This allows users to view/modify </w:t>
+      </w:r>
+      <w:r>
+        <w:t>their s</w:t>
+      </w:r>
+      <w:r>
+        <w:t>hopping cart from any page. The shopping cart provi</w:t>
+      </w:r>
+      <w:bookmarkStart w:id="0" w:name="_GoBack"/>
+      <w:bookmarkEnd w:id="0"/>
+      <w:r>
+        <w:t xml:space="preserve">des the user with a list of products </w:t>
+      </w:r>
+      <w:r>
+        <w:t>which</w:t>
+      </w:r>
+      <w:r>
+        <w:t xml:space="preserve"> they have added along with price and the quantity. We use AJAX to keep a server side copy of the users</w:t>
+      </w:r>
+      <w:r>
+        <w:t>’</w:t>
+      </w:r>
+      <w:r>
+        <w:t xml:space="preserve"> shopping cart, therefore meaning that quantities are always live and up to date on the server. </w:t>
       </w:r>
     </w:p>
     <w:p>
@@ -210,14 +337,14 @@
           <w:sz w:val="24"/>
         </w:rPr>
       </w:pPr>
+      <w:proofErr w:type="spellStart"/>
       <w:r>
         <w:rPr>
           <w:sz w:val="24"/>
         </w:rPr>
         <w:t>VenoBox</w:t>
       </w:r>
-      <w:bookmarkStart w:id="0" w:name="_GoBack"/>
-      <w:bookmarkEnd w:id="0"/>
+      <w:proofErr w:type="spellEnd"/>
     </w:p>
     <w:p/>
     <w:p>
@@ -364,9 +491,11 @@
             <w:pPr>
               <w:spacing w:line="240" w:lineRule="auto"/>
             </w:pPr>
+            <w:proofErr w:type="spellStart"/>
             <w:r>
               <w:t>Timbo</w:t>
             </w:r>
+            <w:proofErr w:type="spellEnd"/>
           </w:p>
         </w:tc>
         <w:tc>

</xml_diff>

<commit_message>
Added bullet points to Project Report
</commit_message>
<xml_diff>
--- a/Project Report/project report revA.docx
+++ b/Project Report/project report revA.docx
@@ -114,58 +114,66 @@
         <w:t xml:space="preserve">We have implemented login and register modals into our website. </w:t>
       </w:r>
       <w:r>
-        <w:t>When a user registers, we store personal information in the database. We collec</w:t>
-      </w:r>
-      <w:r>
-        <w:t>t an email address and password</w:t>
-      </w:r>
-      <w:r>
-        <w:t xml:space="preserve"> which are used as their login credentials. We hash the user’s password, t</w:t>
-      </w:r>
-      <w:r>
-        <w:t xml:space="preserve">herefore safeguarding it </w:t>
-      </w:r>
-      <w:r>
-        <w:t xml:space="preserve">in the event our database is compromised. We also collect their delivery address and date of birth. The date of birth </w:t>
-      </w:r>
-      <w:r>
-        <w:t xml:space="preserve">allows us to verify that the user is of age to </w:t>
-      </w:r>
-      <w:r>
-        <w:t>purchase the movies requested. Retaining t</w:t>
-      </w:r>
-      <w:r>
-        <w:t xml:space="preserve">he delivery address means that the user doesn’t have to enter it at every purchase. All data is validated, ensuring </w:t>
-      </w:r>
-      <w:r>
-        <w:t>it</w:t>
-      </w:r>
-      <w:r>
-        <w:t xml:space="preserve"> has been entered </w:t>
-      </w:r>
-      <w:r>
-        <w:t xml:space="preserve">correctly </w:t>
-      </w:r>
-      <w:r>
-        <w:t xml:space="preserve">into each field. We have used modals to facilitate these forms </w:t>
-      </w:r>
-      <w:r>
-        <w:t>to enable</w:t>
-      </w:r>
-      <w:r>
-        <w:t xml:space="preserve"> the user to complete these actions without leaving the page</w:t>
-      </w:r>
-      <w:r>
-        <w:t xml:space="preserve"> that</w:t>
-      </w:r>
-      <w:r>
-        <w:t xml:space="preserve"> they </w:t>
-      </w:r>
-      <w:r>
-        <w:t>are</w:t>
-      </w:r>
-      <w:r>
-        <w:t xml:space="preserve"> currently browsing.</w:t>
+        <w:t>When a user registers, we store personal information in the databas</w:t>
+      </w:r>
+      <w:r>
+        <w:t>e. We collect:</w:t>
+      </w:r>
+    </w:p>
+    <w:p>
+      <w:pPr>
+        <w:pStyle w:val="ListParagraph"/>
+        <w:numPr>
+          <w:ilvl w:val="0"/>
+          <w:numId w:val="3"/>
+        </w:numPr>
+      </w:pPr>
+      <w:r>
+        <w:t>Email Address and Password (</w:t>
+      </w:r>
+      <w:r>
+        <w:t>hash</w:t>
+      </w:r>
+      <w:r>
+        <w:t xml:space="preserve">ed </w:t>
+      </w:r>
+      <w:r>
+        <w:t>in order to safeguard the data in the event our database is compromised) – used for user authentication</w:t>
+      </w:r>
+    </w:p>
+    <w:p>
+      <w:pPr>
+        <w:pStyle w:val="ListParagraph"/>
+        <w:numPr>
+          <w:ilvl w:val="0"/>
+          <w:numId w:val="3"/>
+        </w:numPr>
+      </w:pPr>
+      <w:r>
+        <w:t xml:space="preserve">Date of Birth – Used to verify the user is </w:t>
+      </w:r>
+      <w:r>
+        <w:t>of age to purchase the movies requested</w:t>
+      </w:r>
+    </w:p>
+    <w:p>
+      <w:pPr>
+        <w:pStyle w:val="ListParagraph"/>
+        <w:numPr>
+          <w:ilvl w:val="0"/>
+          <w:numId w:val="3"/>
+        </w:numPr>
+      </w:pPr>
+      <w:r>
+        <w:t xml:space="preserve">Delivery Address – Used so that the </w:t>
+      </w:r>
+      <w:r>
+        <w:t>user doesn’t have to enter it at every purchase</w:t>
+      </w:r>
+    </w:p>
+    <w:p>
+      <w:r>
+        <w:t>All data is validated, ensuring it has been entered correctly into each field. We have used modals to facilitate these forms to enable the user to complete these actions without leaving the page that they are currently browsing.</w:t>
       </w:r>
     </w:p>
     <w:p>
@@ -205,12 +213,7 @@
         <w:t>their s</w:t>
       </w:r>
       <w:r>
-        <w:t>hopping cart from any page. The shopping cart provi</w:t>
-      </w:r>
-      <w:bookmarkStart w:id="0" w:name="_GoBack"/>
-      <w:bookmarkEnd w:id="0"/>
-      <w:r>
-        <w:t xml:space="preserve">des the user with a list of products </w:t>
+        <w:t xml:space="preserve">hopping cart from any page. The shopping cart provides the user with a list of products </w:t>
       </w:r>
       <w:r>
         <w:t>which</w:t>
@@ -263,15 +266,17 @@
         <w:t>We use AJAX on our website in order to transfer data between client and server ‘asynchronously’, therefore allowing data to be updated/modified without refreshing the page.</w:t>
       </w:r>
     </w:p>
-    <w:p/>
-    <w:p>
-      <w:pPr>
+    <w:p>
+      <w:pPr>
+        <w:outlineLvl w:val="0"/>
         <w:rPr>
           <w:b/>
           <w:sz w:val="24"/>
           <w:u w:val="single"/>
         </w:rPr>
       </w:pPr>
+      <w:bookmarkStart w:id="0" w:name="_GoBack"/>
+      <w:bookmarkEnd w:id="0"/>
       <w:r>
         <w:rPr>
           <w:b/>
@@ -279,6 +284,3524 @@
           <w:u w:val="single"/>
         </w:rPr>
         <w:lastRenderedPageBreak/>
+        <w:t>Database Design</w:t>
+      </w:r>
+    </w:p>
+    <w:p>
+      <w:pPr>
+        <w:outlineLvl w:val="0"/>
+      </w:pPr>
+      <w:r>
+        <w:t xml:space="preserve">Database Name: </w:t>
+      </w:r>
+      <w:proofErr w:type="spellStart"/>
+      <w:r>
+        <w:t>movie_box</w:t>
+      </w:r>
+      <w:proofErr w:type="spellEnd"/>
+    </w:p>
+    <w:p>
+      <w:r>
+        <w:t>Collections:</w:t>
+      </w:r>
+    </w:p>
+    <w:p>
+      <w:pPr>
+        <w:pStyle w:val="ListParagraph"/>
+        <w:numPr>
+          <w:ilvl w:val="0"/>
+          <w:numId w:val="2"/>
+        </w:numPr>
+        <w:spacing w:after="0" w:line="240" w:lineRule="auto"/>
+      </w:pPr>
+      <w:r>
+        <w:t>baskets – Contains server-side details of client shopping baskets</w:t>
+      </w:r>
+    </w:p>
+    <w:p>
+      <w:pPr>
+        <w:pStyle w:val="ListParagraph"/>
+        <w:numPr>
+          <w:ilvl w:val="0"/>
+          <w:numId w:val="2"/>
+        </w:numPr>
+        <w:spacing w:after="0" w:line="240" w:lineRule="auto"/>
+      </w:pPr>
+      <w:r>
+        <w:t>customers – Contains customer details (and sign in data)</w:t>
+      </w:r>
+    </w:p>
+    <w:p>
+      <w:pPr>
+        <w:pStyle w:val="ListParagraph"/>
+        <w:numPr>
+          <w:ilvl w:val="0"/>
+          <w:numId w:val="2"/>
+        </w:numPr>
+        <w:spacing w:after="0" w:line="240" w:lineRule="auto"/>
+      </w:pPr>
+      <w:r>
+        <w:t>orders – Contains details of customer orders</w:t>
+      </w:r>
+    </w:p>
+    <w:p>
+      <w:pPr>
+        <w:pStyle w:val="ListParagraph"/>
+        <w:numPr>
+          <w:ilvl w:val="0"/>
+          <w:numId w:val="2"/>
+        </w:numPr>
+        <w:spacing w:after="0" w:line="240" w:lineRule="auto"/>
+      </w:pPr>
+      <w:r>
+        <w:t>products – Contains product/inventory details</w:t>
+      </w:r>
+    </w:p>
+    <w:p>
+      <w:pPr>
+        <w:pStyle w:val="ListParagraph"/>
+        <w:numPr>
+          <w:ilvl w:val="0"/>
+          <w:numId w:val="2"/>
+        </w:numPr>
+        <w:spacing w:after="0" w:line="240" w:lineRule="auto"/>
+      </w:pPr>
+      <w:r>
+        <w:t>staff – Contains staff login data</w:t>
+      </w:r>
+    </w:p>
+    <w:p>
+      <w:pPr>
+        <w:pStyle w:val="ListParagraph"/>
+        <w:numPr>
+          <w:ilvl w:val="0"/>
+          <w:numId w:val="2"/>
+        </w:numPr>
+        <w:spacing w:after="0" w:line="240" w:lineRule="auto"/>
+      </w:pPr>
+      <w:r>
+        <w:t>counters – Contains the counters for auto incrementing values</w:t>
+      </w:r>
+    </w:p>
+    <w:p/>
+    <w:p>
+      <w:pPr>
+        <w:outlineLvl w:val="0"/>
+        <w:rPr>
+          <w:b/>
+        </w:rPr>
+      </w:pPr>
+      <w:r>
+        <w:rPr>
+          <w:b/>
+        </w:rPr>
+        <w:t>Sample ‘baskets’ Document:</w:t>
+      </w:r>
+    </w:p>
+    <w:p>
+      <w:pPr>
+        <w:rPr>
+          <w:rFonts w:ascii="Consolas" w:hAnsi="Consolas"/>
+        </w:rPr>
+      </w:pPr>
+      <w:r>
+        <w:rPr>
+          <w:rFonts w:ascii="Consolas" w:hAnsi="Consolas"/>
+        </w:rPr>
+        <w:t>{</w:t>
+      </w:r>
+    </w:p>
+    <w:p>
+      <w:pPr>
+        <w:rPr>
+          <w:rFonts w:ascii="Consolas" w:hAnsi="Consolas"/>
+        </w:rPr>
+      </w:pPr>
+      <w:r>
+        <w:rPr>
+          <w:rFonts w:ascii="Consolas" w:hAnsi="Consolas"/>
+        </w:rPr>
+        <w:t xml:space="preserve">    "_id</w:t>
+      </w:r>
+      <w:proofErr w:type="gramStart"/>
+      <w:r>
+        <w:rPr>
+          <w:rFonts w:ascii="Consolas" w:hAnsi="Consolas"/>
+        </w:rPr>
+        <w:t>" :</w:t>
+      </w:r>
+      <w:proofErr w:type="gramEnd"/>
+      <w:r>
+        <w:rPr>
+          <w:rFonts w:ascii="Consolas" w:hAnsi="Consolas"/>
+        </w:rPr>
+        <w:t xml:space="preserve"> </w:t>
+      </w:r>
+      <w:proofErr w:type="spellStart"/>
+      <w:r>
+        <w:rPr>
+          <w:rFonts w:ascii="Consolas" w:hAnsi="Consolas"/>
+        </w:rPr>
+        <w:t>ObjectId</w:t>
+      </w:r>
+      <w:proofErr w:type="spellEnd"/>
+      <w:r>
+        <w:rPr>
+          <w:rFonts w:ascii="Consolas" w:hAnsi="Consolas"/>
+        </w:rPr>
+        <w:t>("587ffcf28796e9e5814d7dde"),</w:t>
+      </w:r>
+    </w:p>
+    <w:p>
+      <w:pPr>
+        <w:rPr>
+          <w:rFonts w:ascii="Consolas" w:hAnsi="Consolas"/>
+        </w:rPr>
+      </w:pPr>
+      <w:r>
+        <w:rPr>
+          <w:rFonts w:ascii="Consolas" w:hAnsi="Consolas"/>
+        </w:rPr>
+        <w:t xml:space="preserve">    "</w:t>
+      </w:r>
+      <w:proofErr w:type="spellStart"/>
+      <w:r>
+        <w:rPr>
+          <w:rFonts w:ascii="Consolas" w:hAnsi="Consolas"/>
+        </w:rPr>
+        <w:t>last_modified</w:t>
+      </w:r>
+      <w:proofErr w:type="spellEnd"/>
+      <w:proofErr w:type="gramStart"/>
+      <w:r>
+        <w:rPr>
+          <w:rFonts w:ascii="Consolas" w:hAnsi="Consolas"/>
+        </w:rPr>
+        <w:t>" :</w:t>
+      </w:r>
+      <w:proofErr w:type="gramEnd"/>
+      <w:r>
+        <w:rPr>
+          <w:rFonts w:ascii="Consolas" w:hAnsi="Consolas"/>
+        </w:rPr>
+        <w:t xml:space="preserve"> </w:t>
+      </w:r>
+      <w:proofErr w:type="spellStart"/>
+      <w:r>
+        <w:rPr>
+          <w:rFonts w:ascii="Consolas" w:hAnsi="Consolas"/>
+        </w:rPr>
+        <w:t>ISODate</w:t>
+      </w:r>
+      <w:proofErr w:type="spellEnd"/>
+      <w:r>
+        <w:rPr>
+          <w:rFonts w:ascii="Consolas" w:hAnsi="Consolas"/>
+        </w:rPr>
+        <w:t>("2017-01-18T23:34:12.000Z"),</w:t>
+      </w:r>
+    </w:p>
+    <w:p>
+      <w:pPr>
+        <w:rPr>
+          <w:rFonts w:ascii="Consolas" w:hAnsi="Consolas"/>
+        </w:rPr>
+      </w:pPr>
+      <w:r>
+        <w:rPr>
+          <w:rFonts w:ascii="Consolas" w:hAnsi="Consolas"/>
+        </w:rPr>
+        <w:t xml:space="preserve">    "status</w:t>
+      </w:r>
+      <w:proofErr w:type="gramStart"/>
+      <w:r>
+        <w:rPr>
+          <w:rFonts w:ascii="Consolas" w:hAnsi="Consolas"/>
+        </w:rPr>
+        <w:t>" :</w:t>
+      </w:r>
+      <w:proofErr w:type="gramEnd"/>
+      <w:r>
+        <w:rPr>
+          <w:rFonts w:ascii="Consolas" w:hAnsi="Consolas"/>
+        </w:rPr>
+        <w:t xml:space="preserve"> "active",</w:t>
+      </w:r>
+    </w:p>
+    <w:p>
+      <w:pPr>
+        <w:rPr>
+          <w:rFonts w:ascii="Consolas" w:hAnsi="Consolas"/>
+        </w:rPr>
+      </w:pPr>
+      <w:r>
+        <w:rPr>
+          <w:rFonts w:ascii="Consolas" w:hAnsi="Consolas"/>
+        </w:rPr>
+        <w:t xml:space="preserve">    "items</w:t>
+      </w:r>
+      <w:proofErr w:type="gramStart"/>
+      <w:r>
+        <w:rPr>
+          <w:rFonts w:ascii="Consolas" w:hAnsi="Consolas"/>
+        </w:rPr>
+        <w:t>" :</w:t>
+      </w:r>
+      <w:proofErr w:type="gramEnd"/>
+      <w:r>
+        <w:rPr>
+          <w:rFonts w:ascii="Consolas" w:hAnsi="Consolas"/>
+        </w:rPr>
+        <w:t xml:space="preserve"> [ </w:t>
+      </w:r>
+    </w:p>
+    <w:p>
+      <w:pPr>
+        <w:rPr>
+          <w:rFonts w:ascii="Consolas" w:hAnsi="Consolas"/>
+        </w:rPr>
+      </w:pPr>
+      <w:r>
+        <w:rPr>
+          <w:rFonts w:ascii="Consolas" w:hAnsi="Consolas"/>
+        </w:rPr>
+        <w:t xml:space="preserve">        {</w:t>
+      </w:r>
+    </w:p>
+    <w:p>
+      <w:pPr>
+        <w:rPr>
+          <w:rFonts w:ascii="Consolas" w:hAnsi="Consolas"/>
+        </w:rPr>
+      </w:pPr>
+      <w:r>
+        <w:rPr>
+          <w:rFonts w:ascii="Consolas" w:hAnsi="Consolas"/>
+        </w:rPr>
+        <w:t xml:space="preserve">            "</w:t>
+      </w:r>
+      <w:proofErr w:type="spellStart"/>
+      <w:r>
+        <w:rPr>
+          <w:rFonts w:ascii="Consolas" w:hAnsi="Consolas"/>
+        </w:rPr>
+        <w:t>product_id</w:t>
+      </w:r>
+      <w:proofErr w:type="spellEnd"/>
+      <w:proofErr w:type="gramStart"/>
+      <w:r>
+        <w:rPr>
+          <w:rFonts w:ascii="Consolas" w:hAnsi="Consolas"/>
+        </w:rPr>
+        <w:t>" :</w:t>
+      </w:r>
+      <w:proofErr w:type="gramEnd"/>
+      <w:r>
+        <w:rPr>
+          <w:rFonts w:ascii="Consolas" w:hAnsi="Consolas"/>
+        </w:rPr>
+        <w:t xml:space="preserve"> </w:t>
+      </w:r>
+      <w:proofErr w:type="spellStart"/>
+      <w:r>
+        <w:rPr>
+          <w:rFonts w:ascii="Consolas" w:hAnsi="Consolas"/>
+        </w:rPr>
+        <w:t>ObjectId</w:t>
+      </w:r>
+      <w:proofErr w:type="spellEnd"/>
+      <w:r>
+        <w:rPr>
+          <w:rFonts w:ascii="Consolas" w:hAnsi="Consolas"/>
+        </w:rPr>
+        <w:t>("587fe0a48796e9e5814d7914"),</w:t>
+      </w:r>
+    </w:p>
+    <w:p>
+      <w:pPr>
+        <w:rPr>
+          <w:rFonts w:ascii="Consolas" w:hAnsi="Consolas"/>
+        </w:rPr>
+      </w:pPr>
+      <w:r>
+        <w:rPr>
+          <w:rFonts w:ascii="Consolas" w:hAnsi="Consolas"/>
+        </w:rPr>
+        <w:t xml:space="preserve">            "quantity</w:t>
+      </w:r>
+      <w:proofErr w:type="gramStart"/>
+      <w:r>
+        <w:rPr>
+          <w:rFonts w:ascii="Consolas" w:hAnsi="Consolas"/>
+        </w:rPr>
+        <w:t>" :</w:t>
+      </w:r>
+      <w:proofErr w:type="gramEnd"/>
+      <w:r>
+        <w:rPr>
+          <w:rFonts w:ascii="Consolas" w:hAnsi="Consolas"/>
+        </w:rPr>
+        <w:t xml:space="preserve"> 1,</w:t>
+      </w:r>
+    </w:p>
+    <w:p>
+      <w:pPr>
+        <w:rPr>
+          <w:rFonts w:ascii="Consolas" w:hAnsi="Consolas"/>
+        </w:rPr>
+      </w:pPr>
+      <w:r>
+        <w:rPr>
+          <w:rFonts w:ascii="Consolas" w:hAnsi="Consolas"/>
+        </w:rPr>
+        <w:t xml:space="preserve">            "</w:t>
+      </w:r>
+      <w:proofErr w:type="spellStart"/>
+      <w:r>
+        <w:rPr>
+          <w:rFonts w:ascii="Consolas" w:hAnsi="Consolas"/>
+        </w:rPr>
+        <w:t>product_details</w:t>
+      </w:r>
+      <w:proofErr w:type="spellEnd"/>
+      <w:proofErr w:type="gramStart"/>
+      <w:r>
+        <w:rPr>
+          <w:rFonts w:ascii="Consolas" w:hAnsi="Consolas"/>
+        </w:rPr>
+        <w:t>" :</w:t>
+      </w:r>
+      <w:proofErr w:type="gramEnd"/>
+      <w:r>
+        <w:rPr>
+          <w:rFonts w:ascii="Consolas" w:hAnsi="Consolas"/>
+        </w:rPr>
+        <w:t xml:space="preserve"> {</w:t>
+      </w:r>
+    </w:p>
+    <w:p>
+      <w:pPr>
+        <w:rPr>
+          <w:rFonts w:ascii="Consolas" w:hAnsi="Consolas"/>
+        </w:rPr>
+      </w:pPr>
+      <w:r>
+        <w:rPr>
+          <w:rFonts w:ascii="Consolas" w:hAnsi="Consolas"/>
+        </w:rPr>
+        <w:t xml:space="preserve">                "title</w:t>
+      </w:r>
+      <w:proofErr w:type="gramStart"/>
+      <w:r>
+        <w:rPr>
+          <w:rFonts w:ascii="Consolas" w:hAnsi="Consolas"/>
+        </w:rPr>
+        <w:t>" :</w:t>
+      </w:r>
+      <w:proofErr w:type="gramEnd"/>
+      <w:r>
+        <w:rPr>
+          <w:rFonts w:ascii="Consolas" w:hAnsi="Consolas"/>
+        </w:rPr>
+        <w:t xml:space="preserve"> "Inside Out",</w:t>
+      </w:r>
+    </w:p>
+    <w:p>
+      <w:pPr>
+        <w:rPr>
+          <w:rFonts w:ascii="Consolas" w:hAnsi="Consolas"/>
+        </w:rPr>
+      </w:pPr>
+      <w:r>
+        <w:rPr>
+          <w:rFonts w:ascii="Consolas" w:hAnsi="Consolas"/>
+        </w:rPr>
+        <w:t xml:space="preserve">                "</w:t>
+      </w:r>
+      <w:proofErr w:type="spellStart"/>
+      <w:r>
+        <w:rPr>
+          <w:rFonts w:ascii="Consolas" w:hAnsi="Consolas"/>
+        </w:rPr>
+        <w:t>unit_Price</w:t>
+      </w:r>
+      <w:proofErr w:type="spellEnd"/>
+      <w:proofErr w:type="gramStart"/>
+      <w:r>
+        <w:rPr>
+          <w:rFonts w:ascii="Consolas" w:hAnsi="Consolas"/>
+        </w:rPr>
+        <w:t>" :</w:t>
+      </w:r>
+      <w:proofErr w:type="gramEnd"/>
+      <w:r>
+        <w:rPr>
+          <w:rFonts w:ascii="Consolas" w:hAnsi="Consolas"/>
+        </w:rPr>
+        <w:t xml:space="preserve"> 1499,</w:t>
+      </w:r>
+    </w:p>
+    <w:p>
+      <w:pPr>
+        <w:rPr>
+          <w:rFonts w:ascii="Consolas" w:hAnsi="Consolas"/>
+        </w:rPr>
+      </w:pPr>
+      <w:r>
+        <w:rPr>
+          <w:rFonts w:ascii="Consolas" w:hAnsi="Consolas"/>
+        </w:rPr>
+        <w:t xml:space="preserve">                "artwork</w:t>
+      </w:r>
+      <w:proofErr w:type="gramStart"/>
+      <w:r>
+        <w:rPr>
+          <w:rFonts w:ascii="Consolas" w:hAnsi="Consolas"/>
+        </w:rPr>
+        <w:t>" :</w:t>
+      </w:r>
+      <w:proofErr w:type="gramEnd"/>
+      <w:r>
+        <w:rPr>
+          <w:rFonts w:ascii="Consolas" w:hAnsi="Consolas"/>
+        </w:rPr>
+        <w:t xml:space="preserve"> "http://media.store.hmv.com/app_/responsive/HMVStore/media/product/73042/01-73042.jpg?w=950"</w:t>
+      </w:r>
+    </w:p>
+    <w:p>
+      <w:pPr>
+        <w:rPr>
+          <w:rFonts w:ascii="Consolas" w:hAnsi="Consolas"/>
+        </w:rPr>
+      </w:pPr>
+      <w:r>
+        <w:rPr>
+          <w:rFonts w:ascii="Consolas" w:hAnsi="Consolas"/>
+        </w:rPr>
+        <w:t xml:space="preserve">            }</w:t>
+      </w:r>
+    </w:p>
+    <w:p>
+      <w:pPr>
+        <w:rPr>
+          <w:rFonts w:ascii="Consolas" w:hAnsi="Consolas"/>
+        </w:rPr>
+      </w:pPr>
+      <w:r>
+        <w:rPr>
+          <w:rFonts w:ascii="Consolas" w:hAnsi="Consolas"/>
+        </w:rPr>
+        <w:t xml:space="preserve">        }</w:t>
+      </w:r>
+    </w:p>
+    <w:p>
+      <w:pPr>
+        <w:rPr>
+          <w:rFonts w:ascii="Consolas" w:hAnsi="Consolas"/>
+        </w:rPr>
+      </w:pPr>
+      <w:r>
+        <w:rPr>
+          <w:rFonts w:ascii="Consolas" w:hAnsi="Consolas"/>
+        </w:rPr>
+        <w:t xml:space="preserve">    ]</w:t>
+      </w:r>
+    </w:p>
+    <w:p>
+      <w:pPr>
+        <w:rPr>
+          <w:rFonts w:ascii="Consolas" w:hAnsi="Consolas"/>
+        </w:rPr>
+      </w:pPr>
+      <w:r>
+        <w:rPr>
+          <w:rFonts w:ascii="Consolas" w:hAnsi="Consolas"/>
+        </w:rPr>
+        <w:t>}</w:t>
+      </w:r>
+    </w:p>
+    <w:p>
+      <w:pPr>
+        <w:rPr>
+          <w:rFonts w:ascii="Consolas" w:hAnsi="Consolas"/>
+        </w:rPr>
+      </w:pPr>
+    </w:p>
+    <w:p>
+      <w:pPr>
+        <w:outlineLvl w:val="0"/>
+      </w:pPr>
+      <w:r>
+        <w:rPr>
+          <w:b/>
+        </w:rPr>
+        <w:t>Sample ‘customers’ Document:</w:t>
+      </w:r>
+    </w:p>
+    <w:p>
+      <w:pPr>
+        <w:rPr>
+          <w:rFonts w:ascii="Consolas" w:hAnsi="Consolas"/>
+        </w:rPr>
+      </w:pPr>
+      <w:r>
+        <w:rPr>
+          <w:rFonts w:ascii="Consolas" w:hAnsi="Consolas"/>
+        </w:rPr>
+        <w:t>{</w:t>
+      </w:r>
+    </w:p>
+    <w:p>
+      <w:pPr>
+        <w:rPr>
+          <w:rFonts w:ascii="Consolas" w:hAnsi="Consolas"/>
+        </w:rPr>
+      </w:pPr>
+      <w:r>
+        <w:rPr>
+          <w:rFonts w:ascii="Consolas" w:hAnsi="Consolas"/>
+        </w:rPr>
+        <w:t xml:space="preserve">    "_id</w:t>
+      </w:r>
+      <w:proofErr w:type="gramStart"/>
+      <w:r>
+        <w:rPr>
+          <w:rFonts w:ascii="Consolas" w:hAnsi="Consolas"/>
+        </w:rPr>
+        <w:t>" :</w:t>
+      </w:r>
+      <w:proofErr w:type="gramEnd"/>
+      <w:r>
+        <w:rPr>
+          <w:rFonts w:ascii="Consolas" w:hAnsi="Consolas"/>
+        </w:rPr>
+        <w:t xml:space="preserve"> </w:t>
+      </w:r>
+      <w:proofErr w:type="spellStart"/>
+      <w:r>
+        <w:rPr>
+          <w:rFonts w:ascii="Consolas" w:hAnsi="Consolas"/>
+        </w:rPr>
+        <w:t>ObjectId</w:t>
+      </w:r>
+      <w:proofErr w:type="spellEnd"/>
+      <w:r>
+        <w:rPr>
+          <w:rFonts w:ascii="Consolas" w:hAnsi="Consolas"/>
+        </w:rPr>
+        <w:t>("587ff9568796e9e5814d7d23"),</w:t>
+      </w:r>
+    </w:p>
+    <w:p>
+      <w:pPr>
+        <w:rPr>
+          <w:rFonts w:ascii="Consolas" w:hAnsi="Consolas"/>
+        </w:rPr>
+      </w:pPr>
+      <w:r>
+        <w:rPr>
+          <w:rFonts w:ascii="Consolas" w:hAnsi="Consolas"/>
+        </w:rPr>
+        <w:t xml:space="preserve">    "</w:t>
+      </w:r>
+      <w:proofErr w:type="spellStart"/>
+      <w:r>
+        <w:rPr>
+          <w:rFonts w:ascii="Consolas" w:hAnsi="Consolas"/>
+        </w:rPr>
+        <w:t>email_address</w:t>
+      </w:r>
+      <w:proofErr w:type="spellEnd"/>
+      <w:proofErr w:type="gramStart"/>
+      <w:r>
+        <w:rPr>
+          <w:rFonts w:ascii="Consolas" w:hAnsi="Consolas"/>
+        </w:rPr>
+        <w:t>" :</w:t>
+      </w:r>
+      <w:proofErr w:type="gramEnd"/>
+      <w:r>
+        <w:rPr>
+          <w:rFonts w:ascii="Consolas" w:hAnsi="Consolas"/>
+        </w:rPr>
+        <w:t xml:space="preserve"> "john@johnsmith.com",</w:t>
+      </w:r>
+    </w:p>
+    <w:p>
+      <w:pPr>
+        <w:rPr>
+          <w:rFonts w:ascii="Consolas" w:hAnsi="Consolas"/>
+        </w:rPr>
+      </w:pPr>
+      <w:r>
+        <w:rPr>
+          <w:rFonts w:ascii="Consolas" w:hAnsi="Consolas"/>
+        </w:rPr>
+        <w:lastRenderedPageBreak/>
+        <w:t xml:space="preserve">    "</w:t>
+      </w:r>
+      <w:proofErr w:type="spellStart"/>
+      <w:r>
+        <w:rPr>
+          <w:rFonts w:ascii="Consolas" w:hAnsi="Consolas"/>
+        </w:rPr>
+        <w:t>password_hash</w:t>
+      </w:r>
+      <w:proofErr w:type="spellEnd"/>
+      <w:proofErr w:type="gramStart"/>
+      <w:r>
+        <w:rPr>
+          <w:rFonts w:ascii="Consolas" w:hAnsi="Consolas"/>
+        </w:rPr>
+        <w:t>" :</w:t>
+      </w:r>
+      <w:proofErr w:type="gramEnd"/>
+      <w:r>
+        <w:rPr>
+          <w:rFonts w:ascii="Consolas" w:hAnsi="Consolas"/>
+        </w:rPr>
+        <w:t xml:space="preserve"> "$2y$10$d/aRDu9.Mwmk3bCa3L65AOtcZWJH7mAu13gQcN5qM/3oTdwF0h1qW",</w:t>
+      </w:r>
+    </w:p>
+    <w:p>
+      <w:pPr>
+        <w:rPr>
+          <w:rFonts w:ascii="Consolas" w:hAnsi="Consolas"/>
+        </w:rPr>
+      </w:pPr>
+      <w:r>
+        <w:rPr>
+          <w:rFonts w:ascii="Consolas" w:hAnsi="Consolas"/>
+        </w:rPr>
+        <w:t xml:space="preserve">    "dob</w:t>
+      </w:r>
+      <w:proofErr w:type="gramStart"/>
+      <w:r>
+        <w:rPr>
+          <w:rFonts w:ascii="Consolas" w:hAnsi="Consolas"/>
+        </w:rPr>
+        <w:t>" :</w:t>
+      </w:r>
+      <w:proofErr w:type="gramEnd"/>
+      <w:r>
+        <w:rPr>
+          <w:rFonts w:ascii="Consolas" w:hAnsi="Consolas"/>
+        </w:rPr>
+        <w:t xml:space="preserve"> </w:t>
+      </w:r>
+      <w:proofErr w:type="spellStart"/>
+      <w:r>
+        <w:rPr>
+          <w:rFonts w:ascii="Consolas" w:hAnsi="Consolas"/>
+        </w:rPr>
+        <w:t>ISODate</w:t>
+      </w:r>
+      <w:proofErr w:type="spellEnd"/>
+      <w:r>
+        <w:rPr>
+          <w:rFonts w:ascii="Consolas" w:hAnsi="Consolas"/>
+        </w:rPr>
+        <w:t>("1975-01-20T20:39:19.197Z"),</w:t>
+      </w:r>
+    </w:p>
+    <w:p>
+      <w:pPr>
+        <w:rPr>
+          <w:rFonts w:ascii="Consolas" w:hAnsi="Consolas"/>
+        </w:rPr>
+      </w:pPr>
+      <w:r>
+        <w:rPr>
+          <w:rFonts w:ascii="Consolas" w:hAnsi="Consolas"/>
+        </w:rPr>
+        <w:t xml:space="preserve">    "name</w:t>
+      </w:r>
+      <w:proofErr w:type="gramStart"/>
+      <w:r>
+        <w:rPr>
+          <w:rFonts w:ascii="Consolas" w:hAnsi="Consolas"/>
+        </w:rPr>
+        <w:t>" :</w:t>
+      </w:r>
+      <w:proofErr w:type="gramEnd"/>
+      <w:r>
+        <w:rPr>
+          <w:rFonts w:ascii="Consolas" w:hAnsi="Consolas"/>
+        </w:rPr>
+        <w:t xml:space="preserve"> {</w:t>
+      </w:r>
+    </w:p>
+    <w:p>
+      <w:pPr>
+        <w:rPr>
+          <w:rFonts w:ascii="Consolas" w:hAnsi="Consolas"/>
+        </w:rPr>
+      </w:pPr>
+      <w:r>
+        <w:rPr>
+          <w:rFonts w:ascii="Consolas" w:hAnsi="Consolas"/>
+        </w:rPr>
+        <w:t xml:space="preserve">        "</w:t>
+      </w:r>
+      <w:proofErr w:type="spellStart"/>
+      <w:r>
+        <w:rPr>
+          <w:rFonts w:ascii="Consolas" w:hAnsi="Consolas"/>
+        </w:rPr>
+        <w:t>first_name</w:t>
+      </w:r>
+      <w:proofErr w:type="spellEnd"/>
+      <w:proofErr w:type="gramStart"/>
+      <w:r>
+        <w:rPr>
+          <w:rFonts w:ascii="Consolas" w:hAnsi="Consolas"/>
+        </w:rPr>
+        <w:t>" :</w:t>
+      </w:r>
+      <w:proofErr w:type="gramEnd"/>
+      <w:r>
+        <w:rPr>
+          <w:rFonts w:ascii="Consolas" w:hAnsi="Consolas"/>
+        </w:rPr>
+        <w:t xml:space="preserve"> "John",</w:t>
+      </w:r>
+    </w:p>
+    <w:p>
+      <w:pPr>
+        <w:rPr>
+          <w:rFonts w:ascii="Consolas" w:hAnsi="Consolas"/>
+        </w:rPr>
+      </w:pPr>
+      <w:r>
+        <w:rPr>
+          <w:rFonts w:ascii="Consolas" w:hAnsi="Consolas"/>
+        </w:rPr>
+        <w:t xml:space="preserve">        "</w:t>
+      </w:r>
+      <w:proofErr w:type="spellStart"/>
+      <w:r>
+        <w:rPr>
+          <w:rFonts w:ascii="Consolas" w:hAnsi="Consolas"/>
+        </w:rPr>
+        <w:t>last_name</w:t>
+      </w:r>
+      <w:proofErr w:type="spellEnd"/>
+      <w:proofErr w:type="gramStart"/>
+      <w:r>
+        <w:rPr>
+          <w:rFonts w:ascii="Consolas" w:hAnsi="Consolas"/>
+        </w:rPr>
+        <w:t>" :</w:t>
+      </w:r>
+      <w:proofErr w:type="gramEnd"/>
+      <w:r>
+        <w:rPr>
+          <w:rFonts w:ascii="Consolas" w:hAnsi="Consolas"/>
+        </w:rPr>
+        <w:t xml:space="preserve"> "Smith"</w:t>
+      </w:r>
+    </w:p>
+    <w:p>
+      <w:pPr>
+        <w:rPr>
+          <w:rFonts w:ascii="Consolas" w:hAnsi="Consolas"/>
+        </w:rPr>
+      </w:pPr>
+      <w:r>
+        <w:rPr>
+          <w:rFonts w:ascii="Consolas" w:hAnsi="Consolas"/>
+        </w:rPr>
+        <w:t xml:space="preserve">    },</w:t>
+      </w:r>
+    </w:p>
+    <w:p>
+      <w:pPr>
+        <w:rPr>
+          <w:rFonts w:ascii="Consolas" w:hAnsi="Consolas"/>
+        </w:rPr>
+      </w:pPr>
+      <w:r>
+        <w:rPr>
+          <w:rFonts w:ascii="Consolas" w:hAnsi="Consolas"/>
+        </w:rPr>
+        <w:t xml:space="preserve">    "</w:t>
+      </w:r>
+      <w:proofErr w:type="spellStart"/>
+      <w:r>
+        <w:rPr>
+          <w:rFonts w:ascii="Consolas" w:hAnsi="Consolas"/>
+        </w:rPr>
+        <w:t>shipping_address</w:t>
+      </w:r>
+      <w:proofErr w:type="spellEnd"/>
+      <w:proofErr w:type="gramStart"/>
+      <w:r>
+        <w:rPr>
+          <w:rFonts w:ascii="Consolas" w:hAnsi="Consolas"/>
+        </w:rPr>
+        <w:t>" :</w:t>
+      </w:r>
+      <w:proofErr w:type="gramEnd"/>
+      <w:r>
+        <w:rPr>
+          <w:rFonts w:ascii="Consolas" w:hAnsi="Consolas"/>
+        </w:rPr>
+        <w:t xml:space="preserve"> {</w:t>
+      </w:r>
+    </w:p>
+    <w:p>
+      <w:pPr>
+        <w:rPr>
+          <w:rFonts w:ascii="Consolas" w:hAnsi="Consolas"/>
+        </w:rPr>
+      </w:pPr>
+      <w:r>
+        <w:rPr>
+          <w:rFonts w:ascii="Consolas" w:hAnsi="Consolas"/>
+        </w:rPr>
+        <w:t xml:space="preserve">        "address_line1</w:t>
+      </w:r>
+      <w:proofErr w:type="gramStart"/>
+      <w:r>
+        <w:rPr>
+          <w:rFonts w:ascii="Consolas" w:hAnsi="Consolas"/>
+        </w:rPr>
+        <w:t>" :</w:t>
+      </w:r>
+      <w:proofErr w:type="gramEnd"/>
+      <w:r>
+        <w:rPr>
+          <w:rFonts w:ascii="Consolas" w:hAnsi="Consolas"/>
+        </w:rPr>
+        <w:t xml:space="preserve"> "Middlesex University",</w:t>
+      </w:r>
+    </w:p>
+    <w:p>
+      <w:pPr>
+        <w:rPr>
+          <w:rFonts w:ascii="Consolas" w:hAnsi="Consolas"/>
+        </w:rPr>
+      </w:pPr>
+      <w:r>
+        <w:rPr>
+          <w:rFonts w:ascii="Consolas" w:hAnsi="Consolas"/>
+        </w:rPr>
+        <w:t xml:space="preserve">        "address_line2</w:t>
+      </w:r>
+      <w:proofErr w:type="gramStart"/>
+      <w:r>
+        <w:rPr>
+          <w:rFonts w:ascii="Consolas" w:hAnsi="Consolas"/>
+        </w:rPr>
+        <w:t>" :</w:t>
+      </w:r>
+      <w:proofErr w:type="gramEnd"/>
+      <w:r>
+        <w:rPr>
+          <w:rFonts w:ascii="Consolas" w:hAnsi="Consolas"/>
+        </w:rPr>
+        <w:t xml:space="preserve"> "The Burroughs",</w:t>
+      </w:r>
+    </w:p>
+    <w:p>
+      <w:pPr>
+        <w:rPr>
+          <w:rFonts w:ascii="Consolas" w:hAnsi="Consolas"/>
+        </w:rPr>
+      </w:pPr>
+      <w:r>
+        <w:rPr>
+          <w:rFonts w:ascii="Consolas" w:hAnsi="Consolas"/>
+        </w:rPr>
+        <w:t xml:space="preserve">        "city</w:t>
+      </w:r>
+      <w:proofErr w:type="gramStart"/>
+      <w:r>
+        <w:rPr>
+          <w:rFonts w:ascii="Consolas" w:hAnsi="Consolas"/>
+        </w:rPr>
+        <w:t>" :</w:t>
+      </w:r>
+      <w:proofErr w:type="gramEnd"/>
+      <w:r>
+        <w:rPr>
+          <w:rFonts w:ascii="Consolas" w:hAnsi="Consolas"/>
+        </w:rPr>
+        <w:t xml:space="preserve"> "London",</w:t>
+      </w:r>
+    </w:p>
+    <w:p>
+      <w:pPr>
+        <w:rPr>
+          <w:rFonts w:ascii="Consolas" w:hAnsi="Consolas"/>
+        </w:rPr>
+      </w:pPr>
+      <w:r>
+        <w:rPr>
+          <w:rFonts w:ascii="Consolas" w:hAnsi="Consolas"/>
+        </w:rPr>
+        <w:t xml:space="preserve">        "postcode</w:t>
+      </w:r>
+      <w:proofErr w:type="gramStart"/>
+      <w:r>
+        <w:rPr>
+          <w:rFonts w:ascii="Consolas" w:hAnsi="Consolas"/>
+        </w:rPr>
+        <w:t>" :</w:t>
+      </w:r>
+      <w:proofErr w:type="gramEnd"/>
+      <w:r>
+        <w:rPr>
+          <w:rFonts w:ascii="Consolas" w:hAnsi="Consolas"/>
+        </w:rPr>
+        <w:t xml:space="preserve"> "NW4 4BT",</w:t>
+      </w:r>
+    </w:p>
+    <w:p>
+      <w:pPr>
+        <w:rPr>
+          <w:rFonts w:ascii="Consolas" w:hAnsi="Consolas"/>
+        </w:rPr>
+      </w:pPr>
+      <w:r>
+        <w:rPr>
+          <w:rFonts w:ascii="Consolas" w:hAnsi="Consolas"/>
+        </w:rPr>
+        <w:t xml:space="preserve">    },</w:t>
+      </w:r>
+    </w:p>
+    <w:p>
+      <w:pPr>
+        <w:rPr>
+          <w:rFonts w:ascii="Consolas" w:hAnsi="Consolas"/>
+        </w:rPr>
+      </w:pPr>
+      <w:r>
+        <w:rPr>
+          <w:rFonts w:ascii="Consolas" w:hAnsi="Consolas"/>
+        </w:rPr>
+        <w:t xml:space="preserve">    "tracking</w:t>
+      </w:r>
+      <w:proofErr w:type="gramStart"/>
+      <w:r>
+        <w:rPr>
+          <w:rFonts w:ascii="Consolas" w:hAnsi="Consolas"/>
+        </w:rPr>
+        <w:t>" :</w:t>
+      </w:r>
+      <w:proofErr w:type="gramEnd"/>
+      <w:r>
+        <w:rPr>
+          <w:rFonts w:ascii="Consolas" w:hAnsi="Consolas"/>
+        </w:rPr>
+        <w:t xml:space="preserve"> {</w:t>
+      </w:r>
+    </w:p>
+    <w:p>
+      <w:pPr>
+        <w:rPr>
+          <w:rFonts w:ascii="Consolas" w:hAnsi="Consolas"/>
+        </w:rPr>
+      </w:pPr>
+      <w:r>
+        <w:rPr>
+          <w:rFonts w:ascii="Consolas" w:hAnsi="Consolas"/>
+        </w:rPr>
+        <w:t xml:space="preserve">        "</w:t>
+      </w:r>
+      <w:proofErr w:type="spellStart"/>
+      <w:r>
+        <w:rPr>
+          <w:rFonts w:ascii="Consolas" w:hAnsi="Consolas"/>
+        </w:rPr>
+        <w:t>viewed_product_ids</w:t>
+      </w:r>
+      <w:proofErr w:type="spellEnd"/>
+      <w:proofErr w:type="gramStart"/>
+      <w:r>
+        <w:rPr>
+          <w:rFonts w:ascii="Consolas" w:hAnsi="Consolas"/>
+        </w:rPr>
+        <w:t>" :</w:t>
+      </w:r>
+      <w:proofErr w:type="gramEnd"/>
+      <w:r>
+        <w:rPr>
+          <w:rFonts w:ascii="Consolas" w:hAnsi="Consolas"/>
+        </w:rPr>
+        <w:t xml:space="preserve"> []</w:t>
+      </w:r>
+      <w:r>
+        <w:rPr>
+          <w:rFonts w:ascii="Consolas" w:hAnsi="Consolas"/>
+        </w:rPr>
+        <w:t>,</w:t>
+      </w:r>
+    </w:p>
+    <w:p>
+      <w:pPr>
+        <w:rPr>
+          <w:rFonts w:ascii="Consolas" w:hAnsi="Consolas"/>
+        </w:rPr>
+      </w:pPr>
+      <w:r>
+        <w:rPr>
+          <w:rFonts w:ascii="Consolas" w:hAnsi="Consolas"/>
+        </w:rPr>
+        <w:t xml:space="preserve">        "</w:t>
+      </w:r>
+      <w:proofErr w:type="spellStart"/>
+      <w:r>
+        <w:rPr>
+          <w:rFonts w:ascii="Consolas" w:hAnsi="Consolas"/>
+        </w:rPr>
+        <w:t>recent_searches</w:t>
+      </w:r>
+      <w:proofErr w:type="spellEnd"/>
+      <w:proofErr w:type="gramStart"/>
+      <w:r>
+        <w:rPr>
+          <w:rFonts w:ascii="Consolas" w:hAnsi="Consolas"/>
+        </w:rPr>
+        <w:t>” :</w:t>
+      </w:r>
+      <w:proofErr w:type="gramEnd"/>
+      <w:r>
+        <w:rPr>
+          <w:rFonts w:ascii="Consolas" w:hAnsi="Consolas"/>
+        </w:rPr>
+        <w:t xml:space="preserve"> []</w:t>
+      </w:r>
+    </w:p>
+    <w:p>
+      <w:pPr>
+        <w:rPr>
+          <w:rFonts w:ascii="Consolas" w:hAnsi="Consolas"/>
+        </w:rPr>
+      </w:pPr>
+      <w:r>
+        <w:rPr>
+          <w:rFonts w:ascii="Consolas" w:hAnsi="Consolas"/>
+        </w:rPr>
+        <w:t xml:space="preserve">    },</w:t>
+      </w:r>
+    </w:p>
+    <w:p>
+      <w:pPr>
+        <w:rPr>
+          <w:rFonts w:ascii="Consolas" w:hAnsi="Consolas"/>
+        </w:rPr>
+      </w:pPr>
+      <w:r>
+        <w:rPr>
+          <w:rFonts w:ascii="Consolas" w:hAnsi="Consolas"/>
+        </w:rPr>
+        <w:t xml:space="preserve">    "</w:t>
+      </w:r>
+      <w:proofErr w:type="spellStart"/>
+      <w:r>
+        <w:rPr>
+          <w:rFonts w:ascii="Consolas" w:hAnsi="Consolas"/>
+        </w:rPr>
+        <w:t>order_ids</w:t>
+      </w:r>
+      <w:proofErr w:type="spellEnd"/>
+      <w:proofErr w:type="gramStart"/>
+      <w:r>
+        <w:rPr>
+          <w:rFonts w:ascii="Consolas" w:hAnsi="Consolas"/>
+        </w:rPr>
+        <w:t>" :</w:t>
+      </w:r>
+      <w:proofErr w:type="gramEnd"/>
+      <w:r>
+        <w:rPr>
+          <w:rFonts w:ascii="Consolas" w:hAnsi="Consolas"/>
+        </w:rPr>
+        <w:t xml:space="preserve"> [ </w:t>
+      </w:r>
+    </w:p>
+    <w:p>
+      <w:pPr>
+        <w:rPr>
+          <w:rFonts w:ascii="Consolas" w:hAnsi="Consolas"/>
+        </w:rPr>
+      </w:pPr>
+      <w:r>
+        <w:rPr>
+          <w:rFonts w:ascii="Consolas" w:hAnsi="Consolas"/>
+        </w:rPr>
+        <w:t xml:space="preserve">        </w:t>
+      </w:r>
+      <w:proofErr w:type="spellStart"/>
+      <w:r>
+        <w:rPr>
+          <w:rFonts w:ascii="Consolas" w:hAnsi="Consolas"/>
+        </w:rPr>
+        <w:t>ObjectId</w:t>
+      </w:r>
+      <w:proofErr w:type="spellEnd"/>
+      <w:r>
+        <w:rPr>
+          <w:rFonts w:ascii="Consolas" w:hAnsi="Consolas"/>
+        </w:rPr>
+        <w:t>("587fe197950fce26c2b1100a")</w:t>
+      </w:r>
+    </w:p>
+    <w:p>
+      <w:pPr>
+        <w:rPr>
+          <w:rFonts w:ascii="Consolas" w:hAnsi="Consolas"/>
+        </w:rPr>
+      </w:pPr>
+      <w:r>
+        <w:rPr>
+          <w:rFonts w:ascii="Consolas" w:hAnsi="Consolas"/>
+        </w:rPr>
+        <w:t xml:space="preserve">    ]</w:t>
+      </w:r>
+    </w:p>
+    <w:p>
+      <w:pPr>
+        <w:rPr>
+          <w:rFonts w:ascii="Consolas" w:hAnsi="Consolas"/>
+        </w:rPr>
+      </w:pPr>
+      <w:r>
+        <w:rPr>
+          <w:rFonts w:ascii="Consolas" w:hAnsi="Consolas"/>
+        </w:rPr>
+        <w:t>}</w:t>
+      </w:r>
+    </w:p>
+    <w:p>
+      <w:pPr>
+        <w:rPr>
+          <w:rFonts w:ascii="Consolas" w:hAnsi="Consolas"/>
+        </w:rPr>
+      </w:pPr>
+    </w:p>
+    <w:p>
+      <w:pPr>
+        <w:outlineLvl w:val="0"/>
+      </w:pPr>
+      <w:r>
+        <w:rPr>
+          <w:b/>
+        </w:rPr>
+        <w:t>Sample ‘orders’ Document:</w:t>
+      </w:r>
+    </w:p>
+    <w:p>
+      <w:pPr>
+        <w:rPr>
+          <w:rFonts w:ascii="Consolas" w:hAnsi="Consolas"/>
+        </w:rPr>
+      </w:pPr>
+      <w:r>
+        <w:rPr>
+          <w:rFonts w:ascii="Consolas" w:hAnsi="Consolas"/>
+        </w:rPr>
+        <w:t>{</w:t>
+      </w:r>
+    </w:p>
+    <w:p>
+      <w:pPr>
+        <w:rPr>
+          <w:rFonts w:ascii="Consolas" w:hAnsi="Consolas"/>
+        </w:rPr>
+      </w:pPr>
+      <w:r>
+        <w:rPr>
+          <w:rFonts w:ascii="Consolas" w:hAnsi="Consolas"/>
+        </w:rPr>
+        <w:t xml:space="preserve">    "_id</w:t>
+      </w:r>
+      <w:proofErr w:type="gramStart"/>
+      <w:r>
+        <w:rPr>
+          <w:rFonts w:ascii="Consolas" w:hAnsi="Consolas"/>
+        </w:rPr>
+        <w:t>" :</w:t>
+      </w:r>
+      <w:proofErr w:type="gramEnd"/>
+      <w:r>
+        <w:rPr>
+          <w:rFonts w:ascii="Consolas" w:hAnsi="Consolas"/>
+        </w:rPr>
+        <w:t xml:space="preserve"> </w:t>
+      </w:r>
+      <w:proofErr w:type="spellStart"/>
+      <w:r>
+        <w:rPr>
+          <w:rFonts w:ascii="Consolas" w:hAnsi="Consolas"/>
+        </w:rPr>
+        <w:t>ObjectId</w:t>
+      </w:r>
+      <w:proofErr w:type="spellEnd"/>
+      <w:r>
+        <w:rPr>
+          <w:rFonts w:ascii="Consolas" w:hAnsi="Consolas"/>
+        </w:rPr>
+        <w:t>("587fe197950fce26c2b1100a"),</w:t>
+      </w:r>
+    </w:p>
+    <w:p>
+      <w:pPr>
+        <w:rPr>
+          <w:rFonts w:ascii="Consolas" w:hAnsi="Consolas"/>
+        </w:rPr>
+      </w:pPr>
+      <w:r>
+        <w:rPr>
+          <w:rFonts w:ascii="Consolas" w:hAnsi="Consolas"/>
+        </w:rPr>
+        <w:t xml:space="preserve">    "</w:t>
+      </w:r>
+      <w:proofErr w:type="spellStart"/>
+      <w:r>
+        <w:rPr>
+          <w:rFonts w:ascii="Consolas" w:hAnsi="Consolas"/>
+        </w:rPr>
+        <w:t>order_number</w:t>
+      </w:r>
+      <w:proofErr w:type="spellEnd"/>
+      <w:proofErr w:type="gramStart"/>
+      <w:r>
+        <w:rPr>
+          <w:rFonts w:ascii="Consolas" w:hAnsi="Consolas"/>
+        </w:rPr>
+        <w:t>" :</w:t>
+      </w:r>
+      <w:proofErr w:type="gramEnd"/>
+      <w:r>
+        <w:rPr>
+          <w:rFonts w:ascii="Consolas" w:hAnsi="Consolas"/>
+        </w:rPr>
+        <w:t xml:space="preserve"> 1001</w:t>
+      </w:r>
+      <w:r>
+        <w:rPr>
+          <w:rFonts w:ascii="Consolas" w:hAnsi="Consolas"/>
+        </w:rPr>
+        <w:t xml:space="preserve">,    </w:t>
+      </w:r>
+    </w:p>
+    <w:p>
+      <w:pPr>
+        <w:outlineLvl w:val="0"/>
+        <w:rPr>
+          <w:rFonts w:ascii="Consolas" w:hAnsi="Consolas"/>
+        </w:rPr>
+      </w:pPr>
+      <w:r>
+        <w:rPr>
+          <w:rFonts w:ascii="Consolas" w:hAnsi="Consolas"/>
+        </w:rPr>
+        <w:t xml:space="preserve">    "status</w:t>
+      </w:r>
+      <w:proofErr w:type="gramStart"/>
+      <w:r>
+        <w:rPr>
+          <w:rFonts w:ascii="Consolas" w:hAnsi="Consolas"/>
+        </w:rPr>
+        <w:t>" :</w:t>
+      </w:r>
+      <w:proofErr w:type="gramEnd"/>
+      <w:r>
+        <w:rPr>
+          <w:rFonts w:ascii="Consolas" w:hAnsi="Consolas"/>
+        </w:rPr>
+        <w:t xml:space="preserve"> "Delivered",</w:t>
+      </w:r>
+    </w:p>
+    <w:p>
+      <w:pPr>
+        <w:rPr>
+          <w:rFonts w:ascii="Consolas" w:hAnsi="Consolas"/>
+        </w:rPr>
+      </w:pPr>
+      <w:r>
+        <w:rPr>
+          <w:rFonts w:ascii="Consolas" w:hAnsi="Consolas"/>
+        </w:rPr>
+        <w:t xml:space="preserve">    "created</w:t>
+      </w:r>
+      <w:proofErr w:type="gramStart"/>
+      <w:r>
+        <w:rPr>
+          <w:rFonts w:ascii="Consolas" w:hAnsi="Consolas"/>
+        </w:rPr>
+        <w:t>" :</w:t>
+      </w:r>
+      <w:proofErr w:type="gramEnd"/>
+      <w:r>
+        <w:rPr>
+          <w:rFonts w:ascii="Consolas" w:hAnsi="Consolas"/>
+        </w:rPr>
+        <w:t xml:space="preserve"> </w:t>
+      </w:r>
+      <w:proofErr w:type="spellStart"/>
+      <w:r>
+        <w:rPr>
+          <w:rFonts w:ascii="Consolas" w:hAnsi="Consolas"/>
+        </w:rPr>
+        <w:t>ISODate</w:t>
+      </w:r>
+      <w:proofErr w:type="spellEnd"/>
+      <w:r>
+        <w:rPr>
+          <w:rFonts w:ascii="Consolas" w:hAnsi="Consolas"/>
+        </w:rPr>
+        <w:t>("2017-01-18T21:50:00.000Z"),</w:t>
+      </w:r>
+    </w:p>
+    <w:p>
+      <w:pPr>
+        <w:outlineLvl w:val="0"/>
+        <w:rPr>
+          <w:rFonts w:ascii="Consolas" w:hAnsi="Consolas"/>
+        </w:rPr>
+      </w:pPr>
+      <w:r>
+        <w:rPr>
+          <w:rFonts w:ascii="Consolas" w:hAnsi="Consolas"/>
+        </w:rPr>
+        <w:t xml:space="preserve">    "updated</w:t>
+      </w:r>
+      <w:proofErr w:type="gramStart"/>
+      <w:r>
+        <w:rPr>
+          <w:rFonts w:ascii="Consolas" w:hAnsi="Consolas"/>
+        </w:rPr>
+        <w:t>" :</w:t>
+      </w:r>
+      <w:proofErr w:type="gramEnd"/>
+      <w:r>
+        <w:rPr>
+          <w:rFonts w:ascii="Consolas" w:hAnsi="Consolas"/>
+        </w:rPr>
+        <w:t xml:space="preserve"> </w:t>
+      </w:r>
+      <w:proofErr w:type="spellStart"/>
+      <w:r>
+        <w:rPr>
+          <w:rFonts w:ascii="Consolas" w:hAnsi="Consolas"/>
+        </w:rPr>
+        <w:t>ISODate</w:t>
+      </w:r>
+      <w:proofErr w:type="spellEnd"/>
+      <w:r>
+        <w:rPr>
+          <w:rFonts w:ascii="Consolas" w:hAnsi="Consolas"/>
+        </w:rPr>
+        <w:t>("2017-01-18T21:50:00.000Z"),</w:t>
+      </w:r>
+    </w:p>
+    <w:p>
+      <w:pPr>
+        <w:rPr>
+          <w:rFonts w:ascii="Consolas" w:hAnsi="Consolas"/>
+        </w:rPr>
+      </w:pPr>
+      <w:r>
+        <w:rPr>
+          <w:rFonts w:ascii="Consolas" w:hAnsi="Consolas"/>
+        </w:rPr>
+        <w:t xml:space="preserve">    "customer</w:t>
+      </w:r>
+      <w:proofErr w:type="gramStart"/>
+      <w:r>
+        <w:rPr>
+          <w:rFonts w:ascii="Consolas" w:hAnsi="Consolas"/>
+        </w:rPr>
+        <w:t>" :</w:t>
+      </w:r>
+      <w:proofErr w:type="gramEnd"/>
+      <w:r>
+        <w:rPr>
+          <w:rFonts w:ascii="Consolas" w:hAnsi="Consolas"/>
+        </w:rPr>
+        <w:t xml:space="preserve"> {</w:t>
+      </w:r>
+    </w:p>
+    <w:p>
+      <w:pPr>
+        <w:outlineLvl w:val="0"/>
+        <w:rPr>
+          <w:rFonts w:ascii="Consolas" w:hAnsi="Consolas"/>
+        </w:rPr>
+      </w:pPr>
+      <w:r>
+        <w:rPr>
+          <w:rFonts w:ascii="Consolas" w:hAnsi="Consolas"/>
+        </w:rPr>
+        <w:t xml:space="preserve">        "id</w:t>
+      </w:r>
+      <w:proofErr w:type="gramStart"/>
+      <w:r>
+        <w:rPr>
+          <w:rFonts w:ascii="Consolas" w:hAnsi="Consolas"/>
+        </w:rPr>
+        <w:t>" :</w:t>
+      </w:r>
+      <w:proofErr w:type="gramEnd"/>
+      <w:r>
+        <w:rPr>
+          <w:rFonts w:ascii="Consolas" w:hAnsi="Consolas"/>
+        </w:rPr>
+        <w:t xml:space="preserve"> </w:t>
+      </w:r>
+      <w:proofErr w:type="spellStart"/>
+      <w:r>
+        <w:rPr>
+          <w:rFonts w:ascii="Consolas" w:hAnsi="Consolas"/>
+        </w:rPr>
+        <w:t>ObjectId</w:t>
+      </w:r>
+      <w:proofErr w:type="spellEnd"/>
+      <w:r>
+        <w:rPr>
+          <w:rFonts w:ascii="Consolas" w:hAnsi="Consolas"/>
+        </w:rPr>
+        <w:t>("587ff9568796e9e5814d7d23"),</w:t>
+      </w:r>
+    </w:p>
+    <w:p>
+      <w:pPr>
+        <w:rPr>
+          <w:rFonts w:ascii="Consolas" w:hAnsi="Consolas"/>
+        </w:rPr>
+      </w:pPr>
+      <w:r>
+        <w:rPr>
+          <w:rFonts w:ascii="Consolas" w:hAnsi="Consolas"/>
+        </w:rPr>
+        <w:t xml:space="preserve">        "name</w:t>
+      </w:r>
+      <w:proofErr w:type="gramStart"/>
+      <w:r>
+        <w:rPr>
+          <w:rFonts w:ascii="Consolas" w:hAnsi="Consolas"/>
+        </w:rPr>
+        <w:t>" :</w:t>
+      </w:r>
+      <w:proofErr w:type="gramEnd"/>
+      <w:r>
+        <w:rPr>
+          <w:rFonts w:ascii="Consolas" w:hAnsi="Consolas"/>
+        </w:rPr>
+        <w:t xml:space="preserve"> "John Smith",</w:t>
+      </w:r>
+    </w:p>
+    <w:p>
+      <w:pPr>
+        <w:rPr>
+          <w:rFonts w:ascii="Consolas" w:hAnsi="Consolas"/>
+        </w:rPr>
+      </w:pPr>
+      <w:r>
+        <w:rPr>
+          <w:rFonts w:ascii="Consolas" w:hAnsi="Consolas"/>
+        </w:rPr>
+        <w:lastRenderedPageBreak/>
+        <w:t xml:space="preserve">        "address</w:t>
+      </w:r>
+      <w:proofErr w:type="gramStart"/>
+      <w:r>
+        <w:rPr>
+          <w:rFonts w:ascii="Consolas" w:hAnsi="Consolas"/>
+        </w:rPr>
+        <w:t>" :</w:t>
+      </w:r>
+      <w:proofErr w:type="gramEnd"/>
+      <w:r>
+        <w:rPr>
+          <w:rFonts w:ascii="Consolas" w:hAnsi="Consolas"/>
+        </w:rPr>
+        <w:t xml:space="preserve"> {</w:t>
+      </w:r>
+    </w:p>
+    <w:p>
+      <w:pPr>
+        <w:rPr>
+          <w:rFonts w:ascii="Consolas" w:hAnsi="Consolas"/>
+        </w:rPr>
+      </w:pPr>
+      <w:r>
+        <w:rPr>
+          <w:rFonts w:ascii="Consolas" w:hAnsi="Consolas"/>
+        </w:rPr>
+        <w:t xml:space="preserve">            "address_line1</w:t>
+      </w:r>
+      <w:proofErr w:type="gramStart"/>
+      <w:r>
+        <w:rPr>
+          <w:rFonts w:ascii="Consolas" w:hAnsi="Consolas"/>
+        </w:rPr>
+        <w:t>" :</w:t>
+      </w:r>
+      <w:proofErr w:type="gramEnd"/>
+      <w:r>
+        <w:rPr>
+          <w:rFonts w:ascii="Consolas" w:hAnsi="Consolas"/>
+        </w:rPr>
+        <w:t xml:space="preserve"> "Middlesex University", </w:t>
+      </w:r>
+    </w:p>
+    <w:p>
+      <w:pPr>
+        <w:rPr>
+          <w:rFonts w:ascii="Consolas" w:hAnsi="Consolas"/>
+        </w:rPr>
+      </w:pPr>
+      <w:r>
+        <w:rPr>
+          <w:rFonts w:ascii="Consolas" w:hAnsi="Consolas"/>
+        </w:rPr>
+        <w:t xml:space="preserve">    </w:t>
+      </w:r>
+      <w:r>
+        <w:rPr>
+          <w:rFonts w:ascii="Consolas" w:hAnsi="Consolas"/>
+        </w:rPr>
+        <w:t xml:space="preserve">        "address_line2</w:t>
+      </w:r>
+      <w:proofErr w:type="gramStart"/>
+      <w:r>
+        <w:rPr>
+          <w:rFonts w:ascii="Consolas" w:hAnsi="Consolas"/>
+        </w:rPr>
+        <w:t>" :</w:t>
+      </w:r>
+      <w:proofErr w:type="gramEnd"/>
+      <w:r>
+        <w:rPr>
+          <w:rFonts w:ascii="Consolas" w:hAnsi="Consolas"/>
+        </w:rPr>
+        <w:t xml:space="preserve"> "The Burroughs</w:t>
+      </w:r>
+      <w:r>
+        <w:rPr>
+          <w:rFonts w:ascii="Consolas" w:hAnsi="Consolas"/>
+        </w:rPr>
+        <w:t>”,</w:t>
+      </w:r>
+    </w:p>
+    <w:p>
+      <w:pPr>
+        <w:rPr>
+          <w:rFonts w:ascii="Consolas" w:hAnsi="Consolas"/>
+        </w:rPr>
+      </w:pPr>
+      <w:r>
+        <w:rPr>
+          <w:rFonts w:ascii="Consolas" w:hAnsi="Consolas"/>
+        </w:rPr>
+        <w:t xml:space="preserve">            "city</w:t>
+      </w:r>
+      <w:proofErr w:type="gramStart"/>
+      <w:r>
+        <w:rPr>
+          <w:rFonts w:ascii="Consolas" w:hAnsi="Consolas"/>
+        </w:rPr>
+        <w:t>" :</w:t>
+      </w:r>
+      <w:proofErr w:type="gramEnd"/>
+      <w:r>
+        <w:rPr>
+          <w:rFonts w:ascii="Consolas" w:hAnsi="Consolas"/>
+        </w:rPr>
+        <w:t xml:space="preserve"> "London",</w:t>
+      </w:r>
+    </w:p>
+    <w:p>
+      <w:pPr>
+        <w:rPr>
+          <w:rFonts w:ascii="Consolas" w:hAnsi="Consolas"/>
+        </w:rPr>
+      </w:pPr>
+      <w:r>
+        <w:rPr>
+          <w:rFonts w:ascii="Consolas" w:hAnsi="Consolas"/>
+        </w:rPr>
+        <w:t xml:space="preserve">            "postcode</w:t>
+      </w:r>
+      <w:proofErr w:type="gramStart"/>
+      <w:r>
+        <w:rPr>
+          <w:rFonts w:ascii="Consolas" w:hAnsi="Consolas"/>
+        </w:rPr>
+        <w:t>" :</w:t>
+      </w:r>
+      <w:proofErr w:type="gramEnd"/>
+      <w:r>
+        <w:rPr>
+          <w:rFonts w:ascii="Consolas" w:hAnsi="Consolas"/>
+        </w:rPr>
+        <w:t xml:space="preserve"> "NW4 4BT",</w:t>
+      </w:r>
+    </w:p>
+    <w:p>
+      <w:pPr>
+        <w:rPr>
+          <w:rFonts w:ascii="Consolas" w:hAnsi="Consolas"/>
+        </w:rPr>
+      </w:pPr>
+      <w:r>
+        <w:rPr>
+          <w:rFonts w:ascii="Consolas" w:hAnsi="Consolas"/>
+        </w:rPr>
+        <w:t xml:space="preserve">            "country</w:t>
+      </w:r>
+      <w:proofErr w:type="gramStart"/>
+      <w:r>
+        <w:rPr>
+          <w:rFonts w:ascii="Consolas" w:hAnsi="Consolas"/>
+        </w:rPr>
+        <w:t>" :</w:t>
+      </w:r>
+      <w:proofErr w:type="gramEnd"/>
+      <w:r>
+        <w:rPr>
+          <w:rFonts w:ascii="Consolas" w:hAnsi="Consolas"/>
+        </w:rPr>
+        <w:t xml:space="preserve"> "United Kingdom"</w:t>
+      </w:r>
+    </w:p>
+    <w:p>
+      <w:pPr>
+        <w:rPr>
+          <w:rFonts w:ascii="Consolas" w:hAnsi="Consolas"/>
+        </w:rPr>
+      </w:pPr>
+      <w:r>
+        <w:rPr>
+          <w:rFonts w:ascii="Consolas" w:hAnsi="Consolas"/>
+        </w:rPr>
+        <w:t xml:space="preserve">        }</w:t>
+      </w:r>
+    </w:p>
+    <w:p>
+      <w:pPr>
+        <w:rPr>
+          <w:rFonts w:ascii="Consolas" w:hAnsi="Consolas"/>
+        </w:rPr>
+      </w:pPr>
+      <w:r>
+        <w:rPr>
+          <w:rFonts w:ascii="Consolas" w:hAnsi="Consolas"/>
+        </w:rPr>
+        <w:t xml:space="preserve">    },</w:t>
+      </w:r>
+    </w:p>
+    <w:p>
+      <w:pPr>
+        <w:rPr>
+          <w:rFonts w:ascii="Consolas" w:hAnsi="Consolas"/>
+        </w:rPr>
+      </w:pPr>
+      <w:r>
+        <w:rPr>
+          <w:rFonts w:ascii="Consolas" w:hAnsi="Consolas"/>
+        </w:rPr>
+        <w:t xml:space="preserve">    "</w:t>
+      </w:r>
+      <w:proofErr w:type="spellStart"/>
+      <w:r>
+        <w:rPr>
+          <w:rFonts w:ascii="Consolas" w:hAnsi="Consolas"/>
+        </w:rPr>
+        <w:t>line_items</w:t>
+      </w:r>
+      <w:proofErr w:type="spellEnd"/>
+      <w:proofErr w:type="gramStart"/>
+      <w:r>
+        <w:rPr>
+          <w:rFonts w:ascii="Consolas" w:hAnsi="Consolas"/>
+        </w:rPr>
+        <w:t>" :</w:t>
+      </w:r>
+      <w:proofErr w:type="gramEnd"/>
+      <w:r>
+        <w:rPr>
+          <w:rFonts w:ascii="Consolas" w:hAnsi="Consolas"/>
+        </w:rPr>
+        <w:t xml:space="preserve"> [ </w:t>
+      </w:r>
+    </w:p>
+    <w:p>
+      <w:pPr>
+        <w:rPr>
+          <w:rFonts w:ascii="Consolas" w:hAnsi="Consolas"/>
+        </w:rPr>
+      </w:pPr>
+      <w:r>
+        <w:rPr>
+          <w:rFonts w:ascii="Consolas" w:hAnsi="Consolas"/>
+        </w:rPr>
+        <w:t xml:space="preserve">        {</w:t>
+      </w:r>
+    </w:p>
+    <w:p>
+      <w:pPr>
+        <w:rPr>
+          <w:rFonts w:ascii="Consolas" w:hAnsi="Consolas"/>
+        </w:rPr>
+      </w:pPr>
+      <w:r>
+        <w:rPr>
+          <w:rFonts w:ascii="Consolas" w:hAnsi="Consolas"/>
+        </w:rPr>
+        <w:t xml:space="preserve">            "</w:t>
+      </w:r>
+      <w:proofErr w:type="spellStart"/>
+      <w:r>
+        <w:rPr>
+          <w:rFonts w:ascii="Consolas" w:hAnsi="Consolas"/>
+        </w:rPr>
+        <w:t>product_barcode</w:t>
+      </w:r>
+      <w:proofErr w:type="spellEnd"/>
+      <w:proofErr w:type="gramStart"/>
+      <w:r>
+        <w:rPr>
+          <w:rFonts w:ascii="Consolas" w:hAnsi="Consolas"/>
+        </w:rPr>
+        <w:t>" :</w:t>
+      </w:r>
+      <w:proofErr w:type="gramEnd"/>
+      <w:r>
+        <w:rPr>
+          <w:rFonts w:ascii="Consolas" w:hAnsi="Consolas"/>
+        </w:rPr>
+        <w:t xml:space="preserve"> "8717418468446",</w:t>
+      </w:r>
+    </w:p>
+    <w:p>
+      <w:pPr>
+        <w:outlineLvl w:val="0"/>
+        <w:rPr>
+          <w:rFonts w:ascii="Consolas" w:hAnsi="Consolas"/>
+        </w:rPr>
+      </w:pPr>
+      <w:r>
+        <w:rPr>
+          <w:rFonts w:ascii="Consolas" w:hAnsi="Consolas"/>
+        </w:rPr>
+        <w:t xml:space="preserve">            "</w:t>
+      </w:r>
+      <w:proofErr w:type="spellStart"/>
+      <w:r>
+        <w:rPr>
+          <w:rFonts w:ascii="Consolas" w:hAnsi="Consolas"/>
+        </w:rPr>
+        <w:t>product_title</w:t>
+      </w:r>
+      <w:proofErr w:type="spellEnd"/>
+      <w:proofErr w:type="gramStart"/>
+      <w:r>
+        <w:rPr>
+          <w:rFonts w:ascii="Consolas" w:hAnsi="Consolas"/>
+        </w:rPr>
+        <w:t>" :</w:t>
+      </w:r>
+      <w:proofErr w:type="gramEnd"/>
+      <w:r>
+        <w:rPr>
+          <w:rFonts w:ascii="Consolas" w:hAnsi="Consolas"/>
+        </w:rPr>
+        <w:t xml:space="preserve"> "Inside Out",</w:t>
+      </w:r>
+    </w:p>
+    <w:p>
+      <w:pPr>
+        <w:rPr>
+          <w:rFonts w:ascii="Consolas" w:hAnsi="Consolas"/>
+        </w:rPr>
+      </w:pPr>
+      <w:r>
+        <w:rPr>
+          <w:rFonts w:ascii="Consolas" w:hAnsi="Consolas"/>
+        </w:rPr>
+        <w:t xml:space="preserve">            "quantity</w:t>
+      </w:r>
+      <w:proofErr w:type="gramStart"/>
+      <w:r>
+        <w:rPr>
+          <w:rFonts w:ascii="Consolas" w:hAnsi="Consolas"/>
+        </w:rPr>
+        <w:t>" :</w:t>
+      </w:r>
+      <w:proofErr w:type="gramEnd"/>
+      <w:r>
+        <w:rPr>
+          <w:rFonts w:ascii="Consolas" w:hAnsi="Consolas"/>
+        </w:rPr>
+        <w:t xml:space="preserve"> 2,</w:t>
+      </w:r>
+    </w:p>
+    <w:p>
+      <w:pPr>
+        <w:rPr>
+          <w:rFonts w:ascii="Consolas" w:hAnsi="Consolas"/>
+        </w:rPr>
+      </w:pPr>
+      <w:r>
+        <w:rPr>
+          <w:rFonts w:ascii="Consolas" w:hAnsi="Consolas"/>
+        </w:rPr>
+        <w:t xml:space="preserve">            "</w:t>
+      </w:r>
+      <w:proofErr w:type="spellStart"/>
+      <w:r>
+        <w:rPr>
+          <w:rFonts w:ascii="Consolas" w:hAnsi="Consolas"/>
+        </w:rPr>
+        <w:t>unit_price</w:t>
+      </w:r>
+      <w:proofErr w:type="spellEnd"/>
+      <w:proofErr w:type="gramStart"/>
+      <w:r>
+        <w:rPr>
+          <w:rFonts w:ascii="Consolas" w:hAnsi="Consolas"/>
+        </w:rPr>
+        <w:t>" :</w:t>
+      </w:r>
+      <w:proofErr w:type="gramEnd"/>
+      <w:r>
+        <w:rPr>
+          <w:rFonts w:ascii="Consolas" w:hAnsi="Consolas"/>
+        </w:rPr>
+        <w:t xml:space="preserve"> 1499,</w:t>
+      </w:r>
+    </w:p>
+    <w:p>
+      <w:pPr>
+        <w:rPr>
+          <w:rFonts w:ascii="Consolas" w:hAnsi="Consolas"/>
+        </w:rPr>
+      </w:pPr>
+      <w:r>
+        <w:rPr>
+          <w:rFonts w:ascii="Consolas" w:hAnsi="Consolas"/>
+        </w:rPr>
+        <w:t xml:space="preserve">            "</w:t>
+      </w:r>
+      <w:proofErr w:type="spellStart"/>
+      <w:r>
+        <w:rPr>
+          <w:rFonts w:ascii="Consolas" w:hAnsi="Consolas"/>
+        </w:rPr>
+        <w:t>line_price</w:t>
+      </w:r>
+      <w:proofErr w:type="spellEnd"/>
+      <w:proofErr w:type="gramStart"/>
+      <w:r>
+        <w:rPr>
+          <w:rFonts w:ascii="Consolas" w:hAnsi="Consolas"/>
+        </w:rPr>
+        <w:t>" :</w:t>
+      </w:r>
+      <w:proofErr w:type="gramEnd"/>
+      <w:r>
+        <w:rPr>
+          <w:rFonts w:ascii="Consolas" w:hAnsi="Consolas"/>
+        </w:rPr>
+        <w:t xml:space="preserve"> 2998</w:t>
+      </w:r>
+    </w:p>
+    <w:p>
+      <w:pPr>
+        <w:rPr>
+          <w:rFonts w:ascii="Consolas" w:hAnsi="Consolas"/>
+        </w:rPr>
+      </w:pPr>
+      <w:r>
+        <w:rPr>
+          <w:rFonts w:ascii="Consolas" w:hAnsi="Consolas"/>
+        </w:rPr>
+        <w:t xml:space="preserve">        }</w:t>
+      </w:r>
+    </w:p>
+    <w:p>
+      <w:pPr>
+        <w:rPr>
+          <w:rFonts w:ascii="Consolas" w:hAnsi="Consolas"/>
+        </w:rPr>
+      </w:pPr>
+      <w:r>
+        <w:rPr>
+          <w:rFonts w:ascii="Consolas" w:hAnsi="Consolas"/>
+        </w:rPr>
+        <w:t xml:space="preserve">    ],</w:t>
+      </w:r>
+    </w:p>
+    <w:p>
+      <w:pPr>
+        <w:rPr>
+          <w:rFonts w:ascii="Consolas" w:hAnsi="Consolas"/>
+        </w:rPr>
+      </w:pPr>
+      <w:r>
+        <w:rPr>
+          <w:rFonts w:ascii="Consolas" w:hAnsi="Consolas"/>
+        </w:rPr>
+        <w:t xml:space="preserve">    "</w:t>
+      </w:r>
+      <w:proofErr w:type="spellStart"/>
+      <w:r>
+        <w:rPr>
+          <w:rFonts w:ascii="Consolas" w:hAnsi="Consolas"/>
+        </w:rPr>
+        <w:t>total_order_value</w:t>
+      </w:r>
+      <w:proofErr w:type="spellEnd"/>
+      <w:proofErr w:type="gramStart"/>
+      <w:r>
+        <w:rPr>
+          <w:rFonts w:ascii="Consolas" w:hAnsi="Consolas"/>
+        </w:rPr>
+        <w:t>" :</w:t>
+      </w:r>
+      <w:proofErr w:type="gramEnd"/>
+      <w:r>
+        <w:rPr>
+          <w:rFonts w:ascii="Consolas" w:hAnsi="Consolas"/>
+        </w:rPr>
+        <w:t xml:space="preserve"> 2998</w:t>
+      </w:r>
+    </w:p>
+    <w:p>
+      <w:pPr>
+        <w:rPr>
+          <w:rFonts w:ascii="Consolas" w:hAnsi="Consolas"/>
+        </w:rPr>
+      </w:pPr>
+      <w:r>
+        <w:rPr>
+          <w:rFonts w:ascii="Consolas" w:hAnsi="Consolas"/>
+        </w:rPr>
+        <w:t>}</w:t>
+      </w:r>
+    </w:p>
+    <w:p>
+      <w:pPr>
+        <w:rPr>
+          <w:rFonts w:ascii="Consolas" w:hAnsi="Consolas"/>
+        </w:rPr>
+      </w:pPr>
+    </w:p>
+    <w:p>
+      <w:pPr>
+        <w:outlineLvl w:val="0"/>
+        <w:rPr>
+          <w:b/>
+        </w:rPr>
+      </w:pPr>
+      <w:r>
+        <w:rPr>
+          <w:b/>
+        </w:rPr>
+        <w:t>Sample ‘products’ Document:</w:t>
+      </w:r>
+    </w:p>
+    <w:p>
+      <w:pPr>
+        <w:rPr>
+          <w:rFonts w:ascii="Consolas" w:hAnsi="Consolas"/>
+        </w:rPr>
+      </w:pPr>
+      <w:r>
+        <w:rPr>
+          <w:rFonts w:ascii="Consolas" w:hAnsi="Consolas"/>
+        </w:rPr>
+        <w:t>{</w:t>
+      </w:r>
+    </w:p>
+    <w:p>
+      <w:pPr>
+        <w:rPr>
+          <w:rFonts w:ascii="Consolas" w:hAnsi="Consolas"/>
+        </w:rPr>
+      </w:pPr>
+      <w:r>
+        <w:rPr>
+          <w:rFonts w:ascii="Consolas" w:hAnsi="Consolas"/>
+        </w:rPr>
+        <w:t xml:space="preserve">    "_id</w:t>
+      </w:r>
+      <w:proofErr w:type="gramStart"/>
+      <w:r>
+        <w:rPr>
+          <w:rFonts w:ascii="Consolas" w:hAnsi="Consolas"/>
+        </w:rPr>
+        <w:t>" :</w:t>
+      </w:r>
+      <w:proofErr w:type="gramEnd"/>
+      <w:r>
+        <w:rPr>
+          <w:rFonts w:ascii="Consolas" w:hAnsi="Consolas"/>
+        </w:rPr>
+        <w:t xml:space="preserve"> </w:t>
+      </w:r>
+      <w:proofErr w:type="spellStart"/>
+      <w:r>
+        <w:rPr>
+          <w:rFonts w:ascii="Consolas" w:hAnsi="Consolas"/>
+        </w:rPr>
+        <w:t>ObjectId</w:t>
+      </w:r>
+      <w:proofErr w:type="spellEnd"/>
+      <w:r>
+        <w:rPr>
+          <w:rFonts w:ascii="Consolas" w:hAnsi="Consolas"/>
+        </w:rPr>
+        <w:t>("587fe0a48796e9e5814d7914"),</w:t>
+      </w:r>
+    </w:p>
+    <w:p>
+      <w:pPr>
+        <w:rPr>
+          <w:rFonts w:ascii="Consolas" w:hAnsi="Consolas"/>
+        </w:rPr>
+      </w:pPr>
+      <w:r>
+        <w:rPr>
+          <w:rFonts w:ascii="Consolas" w:hAnsi="Consolas"/>
+        </w:rPr>
+        <w:t xml:space="preserve">    "barcode</w:t>
+      </w:r>
+      <w:proofErr w:type="gramStart"/>
+      <w:r>
+        <w:rPr>
+          <w:rFonts w:ascii="Consolas" w:hAnsi="Consolas"/>
+        </w:rPr>
+        <w:t>" :</w:t>
+      </w:r>
+      <w:proofErr w:type="gramEnd"/>
+      <w:r>
+        <w:rPr>
+          <w:rFonts w:ascii="Consolas" w:hAnsi="Consolas"/>
+        </w:rPr>
+        <w:t xml:space="preserve"> "8717418468446",</w:t>
+      </w:r>
+    </w:p>
+    <w:p>
+      <w:pPr>
+        <w:rPr>
+          <w:rFonts w:ascii="Consolas" w:hAnsi="Consolas"/>
+        </w:rPr>
+      </w:pPr>
+      <w:r>
+        <w:rPr>
+          <w:rFonts w:ascii="Consolas" w:hAnsi="Consolas"/>
+        </w:rPr>
+        <w:t xml:space="preserve">    "</w:t>
+      </w:r>
+      <w:proofErr w:type="spellStart"/>
+      <w:r>
+        <w:rPr>
+          <w:rFonts w:ascii="Consolas" w:hAnsi="Consolas"/>
+        </w:rPr>
+        <w:t>quantity_available</w:t>
+      </w:r>
+      <w:proofErr w:type="spellEnd"/>
+      <w:proofErr w:type="gramStart"/>
+      <w:r>
+        <w:rPr>
+          <w:rFonts w:ascii="Consolas" w:hAnsi="Consolas"/>
+        </w:rPr>
+        <w:t>" :</w:t>
+      </w:r>
+      <w:proofErr w:type="gramEnd"/>
+      <w:r>
+        <w:rPr>
+          <w:rFonts w:ascii="Consolas" w:hAnsi="Consolas"/>
+        </w:rPr>
+        <w:t xml:space="preserve"> 12,</w:t>
+      </w:r>
+    </w:p>
+    <w:p>
+      <w:pPr>
+        <w:rPr>
+          <w:rFonts w:ascii="Consolas" w:hAnsi="Consolas"/>
+        </w:rPr>
+      </w:pPr>
+      <w:r>
+        <w:rPr>
+          <w:rFonts w:ascii="Consolas" w:hAnsi="Consolas"/>
+        </w:rPr>
+        <w:t xml:space="preserve">    "</w:t>
+      </w:r>
+      <w:proofErr w:type="spellStart"/>
+      <w:r>
+        <w:rPr>
+          <w:rFonts w:ascii="Consolas" w:hAnsi="Consolas"/>
+        </w:rPr>
+        <w:t>in_basket</w:t>
+      </w:r>
+      <w:proofErr w:type="spellEnd"/>
+      <w:proofErr w:type="gramStart"/>
+      <w:r>
+        <w:rPr>
+          <w:rFonts w:ascii="Consolas" w:hAnsi="Consolas"/>
+        </w:rPr>
+        <w:t>" :</w:t>
+      </w:r>
+      <w:proofErr w:type="gramEnd"/>
+      <w:r>
+        <w:rPr>
+          <w:rFonts w:ascii="Consolas" w:hAnsi="Consolas"/>
+        </w:rPr>
+        <w:t xml:space="preserve"> [ </w:t>
+      </w:r>
+    </w:p>
+    <w:p>
+      <w:pPr>
+        <w:rPr>
+          <w:rFonts w:ascii="Consolas" w:hAnsi="Consolas"/>
+        </w:rPr>
+      </w:pPr>
+      <w:r>
+        <w:rPr>
+          <w:rFonts w:ascii="Consolas" w:hAnsi="Consolas"/>
+        </w:rPr>
+        <w:t xml:space="preserve">        {</w:t>
+      </w:r>
+    </w:p>
+    <w:p>
+      <w:pPr>
+        <w:rPr>
+          <w:rFonts w:ascii="Consolas" w:hAnsi="Consolas"/>
+        </w:rPr>
+      </w:pPr>
+      <w:r>
+        <w:rPr>
+          <w:rFonts w:ascii="Consolas" w:hAnsi="Consolas"/>
+        </w:rPr>
+        <w:t xml:space="preserve">            "quantity</w:t>
+      </w:r>
+      <w:proofErr w:type="gramStart"/>
+      <w:r>
+        <w:rPr>
+          <w:rFonts w:ascii="Consolas" w:hAnsi="Consolas"/>
+        </w:rPr>
+        <w:t>" :</w:t>
+      </w:r>
+      <w:proofErr w:type="gramEnd"/>
+      <w:r>
+        <w:rPr>
+          <w:rFonts w:ascii="Consolas" w:hAnsi="Consolas"/>
+        </w:rPr>
+        <w:t xml:space="preserve"> 1,</w:t>
+      </w:r>
+    </w:p>
+    <w:p>
+      <w:pPr>
+        <w:rPr>
+          <w:rFonts w:ascii="Consolas" w:hAnsi="Consolas"/>
+        </w:rPr>
+      </w:pPr>
+      <w:r>
+        <w:rPr>
+          <w:rFonts w:ascii="Consolas" w:hAnsi="Consolas"/>
+        </w:rPr>
+        <w:t xml:space="preserve">            "</w:t>
+      </w:r>
+      <w:proofErr w:type="spellStart"/>
+      <w:r>
+        <w:rPr>
+          <w:rFonts w:ascii="Consolas" w:hAnsi="Consolas"/>
+        </w:rPr>
+        <w:t>basket_id</w:t>
+      </w:r>
+      <w:proofErr w:type="spellEnd"/>
+      <w:proofErr w:type="gramStart"/>
+      <w:r>
+        <w:rPr>
+          <w:rFonts w:ascii="Consolas" w:hAnsi="Consolas"/>
+        </w:rPr>
+        <w:t>" :</w:t>
+      </w:r>
+      <w:proofErr w:type="gramEnd"/>
+      <w:r>
+        <w:rPr>
+          <w:rFonts w:ascii="Consolas" w:hAnsi="Consolas"/>
+        </w:rPr>
+        <w:t xml:space="preserve"> </w:t>
+      </w:r>
+      <w:proofErr w:type="spellStart"/>
+      <w:r>
+        <w:rPr>
+          <w:rFonts w:ascii="Consolas" w:hAnsi="Consolas"/>
+        </w:rPr>
+        <w:t>ObjectId</w:t>
+      </w:r>
+      <w:proofErr w:type="spellEnd"/>
+      <w:r>
+        <w:rPr>
+          <w:rFonts w:ascii="Consolas" w:hAnsi="Consolas"/>
+        </w:rPr>
+        <w:t>("587ffcf28796e9e5814d7dde"),</w:t>
+      </w:r>
+    </w:p>
+    <w:p>
+      <w:pPr>
+        <w:rPr>
+          <w:rFonts w:ascii="Consolas" w:hAnsi="Consolas"/>
+        </w:rPr>
+      </w:pPr>
+      <w:r>
+        <w:rPr>
+          <w:rFonts w:ascii="Consolas" w:hAnsi="Consolas"/>
+        </w:rPr>
+        <w:t xml:space="preserve">            "timestamp</w:t>
+      </w:r>
+      <w:proofErr w:type="gramStart"/>
+      <w:r>
+        <w:rPr>
+          <w:rFonts w:ascii="Consolas" w:hAnsi="Consolas"/>
+        </w:rPr>
+        <w:t>" :</w:t>
+      </w:r>
+      <w:proofErr w:type="gramEnd"/>
+      <w:r>
+        <w:rPr>
+          <w:rFonts w:ascii="Consolas" w:hAnsi="Consolas"/>
+        </w:rPr>
+        <w:t xml:space="preserve"> </w:t>
+      </w:r>
+      <w:proofErr w:type="spellStart"/>
+      <w:r>
+        <w:rPr>
+          <w:rFonts w:ascii="Consolas" w:hAnsi="Consolas"/>
+        </w:rPr>
+        <w:t>ISODate</w:t>
+      </w:r>
+      <w:proofErr w:type="spellEnd"/>
+      <w:r>
+        <w:rPr>
+          <w:rFonts w:ascii="Consolas" w:hAnsi="Consolas"/>
+        </w:rPr>
+        <w:t>("2017-01-18T23:34:12.000Z")</w:t>
+      </w:r>
+    </w:p>
+    <w:p>
+      <w:pPr>
+        <w:rPr>
+          <w:rFonts w:ascii="Consolas" w:hAnsi="Consolas"/>
+        </w:rPr>
+      </w:pPr>
+      <w:r>
+        <w:rPr>
+          <w:rFonts w:ascii="Consolas" w:hAnsi="Consolas"/>
+        </w:rPr>
+        <w:t xml:space="preserve">        }</w:t>
+      </w:r>
+    </w:p>
+    <w:p>
+      <w:pPr>
+        <w:rPr>
+          <w:rFonts w:ascii="Consolas" w:hAnsi="Consolas"/>
+        </w:rPr>
+      </w:pPr>
+      <w:r>
+        <w:rPr>
+          <w:rFonts w:ascii="Consolas" w:hAnsi="Consolas"/>
+        </w:rPr>
+        <w:t xml:space="preserve">    ],</w:t>
+      </w:r>
+    </w:p>
+    <w:p>
+      <w:pPr>
+        <w:rPr>
+          <w:rFonts w:ascii="Consolas" w:hAnsi="Consolas"/>
+        </w:rPr>
+      </w:pPr>
+      <w:r>
+        <w:rPr>
+          <w:rFonts w:ascii="Consolas" w:hAnsi="Consolas"/>
+        </w:rPr>
+        <w:lastRenderedPageBreak/>
+        <w:t xml:space="preserve">    "artwork</w:t>
+      </w:r>
+      <w:proofErr w:type="gramStart"/>
+      <w:r>
+        <w:rPr>
+          <w:rFonts w:ascii="Consolas" w:hAnsi="Consolas"/>
+        </w:rPr>
+        <w:t>" :</w:t>
+      </w:r>
+      <w:proofErr w:type="gramEnd"/>
+      <w:r>
+        <w:rPr>
+          <w:rFonts w:ascii="Consolas" w:hAnsi="Consolas"/>
+        </w:rPr>
+        <w:t xml:space="preserve"> "http://media.store.hmv.com/app_/responsive/HMVStore/media/product/73042/01-73042.jpg?w=950",</w:t>
+      </w:r>
+    </w:p>
+    <w:p>
+      <w:pPr>
+        <w:rPr>
+          <w:rFonts w:ascii="Consolas" w:hAnsi="Consolas"/>
+        </w:rPr>
+      </w:pPr>
+      <w:r>
+        <w:rPr>
+          <w:rFonts w:ascii="Consolas" w:hAnsi="Consolas"/>
+        </w:rPr>
+        <w:t xml:space="preserve">    "price</w:t>
+      </w:r>
+      <w:proofErr w:type="gramStart"/>
+      <w:r>
+        <w:rPr>
+          <w:rFonts w:ascii="Consolas" w:hAnsi="Consolas"/>
+        </w:rPr>
+        <w:t>" :</w:t>
+      </w:r>
+      <w:proofErr w:type="gramEnd"/>
+      <w:r>
+        <w:rPr>
+          <w:rFonts w:ascii="Consolas" w:hAnsi="Consolas"/>
+        </w:rPr>
+        <w:t xml:space="preserve"> 1499,</w:t>
+      </w:r>
+    </w:p>
+    <w:p>
+      <w:pPr>
+        <w:rPr>
+          <w:rFonts w:ascii="Consolas" w:hAnsi="Consolas"/>
+        </w:rPr>
+      </w:pPr>
+      <w:r>
+        <w:rPr>
+          <w:rFonts w:ascii="Consolas" w:hAnsi="Consolas"/>
+        </w:rPr>
+        <w:t xml:space="preserve">    "details</w:t>
+      </w:r>
+      <w:proofErr w:type="gramStart"/>
+      <w:r>
+        <w:rPr>
+          <w:rFonts w:ascii="Consolas" w:hAnsi="Consolas"/>
+        </w:rPr>
+        <w:t>" :</w:t>
+      </w:r>
+      <w:proofErr w:type="gramEnd"/>
+      <w:r>
+        <w:rPr>
+          <w:rFonts w:ascii="Consolas" w:hAnsi="Consolas"/>
+        </w:rPr>
+        <w:t xml:space="preserve"> {</w:t>
+      </w:r>
+    </w:p>
+    <w:p>
+      <w:pPr>
+        <w:rPr>
+          <w:rFonts w:ascii="Consolas" w:hAnsi="Consolas"/>
+        </w:rPr>
+      </w:pPr>
+      <w:r>
+        <w:rPr>
+          <w:rFonts w:ascii="Consolas" w:hAnsi="Consolas"/>
+        </w:rPr>
+        <w:t xml:space="preserve">        "title</w:t>
+      </w:r>
+      <w:proofErr w:type="gramStart"/>
+      <w:r>
+        <w:rPr>
+          <w:rFonts w:ascii="Consolas" w:hAnsi="Consolas"/>
+        </w:rPr>
+        <w:t>" :</w:t>
+      </w:r>
+      <w:proofErr w:type="gramEnd"/>
+      <w:r>
+        <w:rPr>
+          <w:rFonts w:ascii="Consolas" w:hAnsi="Consolas"/>
+        </w:rPr>
+        <w:t xml:space="preserve"> "Inside Out",</w:t>
+      </w:r>
+    </w:p>
+    <w:p>
+      <w:pPr>
+        <w:rPr>
+          <w:rFonts w:ascii="Consolas" w:hAnsi="Consolas"/>
+        </w:rPr>
+      </w:pPr>
+      <w:r>
+        <w:rPr>
+          <w:rFonts w:ascii="Consolas" w:hAnsi="Consolas"/>
+        </w:rPr>
+        <w:t xml:space="preserve">        "description</w:t>
+      </w:r>
+      <w:proofErr w:type="gramStart"/>
+      <w:r>
+        <w:rPr>
+          <w:rFonts w:ascii="Consolas" w:hAnsi="Consolas"/>
+        </w:rPr>
+        <w:t>" :</w:t>
+      </w:r>
+      <w:proofErr w:type="gramEnd"/>
+      <w:r>
+        <w:rPr>
+          <w:rFonts w:ascii="Consolas" w:hAnsi="Consolas"/>
+        </w:rPr>
+        <w:t xml:space="preserve"> "Award-winning animated comedy drama from Disney/Pixar featuring the voice talents of Amy </w:t>
+      </w:r>
+      <w:proofErr w:type="spellStart"/>
+      <w:r>
+        <w:rPr>
+          <w:rFonts w:ascii="Consolas" w:hAnsi="Consolas"/>
+        </w:rPr>
+        <w:t>Poehler</w:t>
+      </w:r>
+      <w:proofErr w:type="spellEnd"/>
+      <w:r>
+        <w:rPr>
+          <w:rFonts w:ascii="Consolas" w:hAnsi="Consolas"/>
+        </w:rPr>
+        <w:t xml:space="preserve">, Phyllis Smith, Bill Hader, Lewis Black and Mindy </w:t>
+      </w:r>
+      <w:proofErr w:type="spellStart"/>
+      <w:r>
+        <w:rPr>
+          <w:rFonts w:ascii="Consolas" w:hAnsi="Consolas"/>
+        </w:rPr>
+        <w:t>Kaling</w:t>
+      </w:r>
+      <w:proofErr w:type="spellEnd"/>
+      <w:r>
+        <w:rPr>
+          <w:rFonts w:ascii="Consolas" w:hAnsi="Consolas"/>
+        </w:rPr>
+        <w:t>. When eleven-year-old Riley (Kaitlyn Dias) is forced to relocate to San Francisco after her dad gets a new job she has trouble adjusting to her new surroundings. Her emotions - Joy (</w:t>
+      </w:r>
+      <w:proofErr w:type="spellStart"/>
+      <w:r>
+        <w:rPr>
+          <w:rFonts w:ascii="Consolas" w:hAnsi="Consolas"/>
+        </w:rPr>
+        <w:t>Poehler</w:t>
+      </w:r>
+      <w:proofErr w:type="spellEnd"/>
+      <w:r>
+        <w:rPr>
+          <w:rFonts w:ascii="Consolas" w:hAnsi="Consolas"/>
+        </w:rPr>
+        <w:t>), Sadness (Smith), Fear (Hader), Anger (Black) and Disgust (</w:t>
+      </w:r>
+      <w:proofErr w:type="spellStart"/>
+      <w:r>
+        <w:rPr>
+          <w:rFonts w:ascii="Consolas" w:hAnsi="Consolas"/>
+        </w:rPr>
+        <w:t>Kaling</w:t>
+      </w:r>
+      <w:proofErr w:type="spellEnd"/>
+      <w:r>
+        <w:rPr>
+          <w:rFonts w:ascii="Consolas" w:hAnsi="Consolas"/>
+        </w:rPr>
+        <w:t xml:space="preserve">) - that reside in Headquarters, the control centre of her mind, try to help her navigate her way through the big change. However, after a slight mishap at Headquarters the situation gets out of hand, causing Riley's emotional state to worsen. Will the five emotions be able to restore order and make Riley feel better about her new life? The voice cast also includes Richard Kind, Diane Lane, Kyle </w:t>
+      </w:r>
+      <w:proofErr w:type="spellStart"/>
+      <w:r>
+        <w:rPr>
+          <w:rFonts w:ascii="Consolas" w:hAnsi="Consolas"/>
+        </w:rPr>
+        <w:t>MacLachlan</w:t>
+      </w:r>
+      <w:proofErr w:type="spellEnd"/>
+      <w:r>
+        <w:rPr>
+          <w:rFonts w:ascii="Consolas" w:hAnsi="Consolas"/>
+        </w:rPr>
+        <w:t xml:space="preserve"> and Frank Oz. The film won the Golden Globe Award for Best Animated Feature Film and the BAFTA and Academy Award for Best Animated Film.",</w:t>
+      </w:r>
+    </w:p>
+    <w:p>
+      <w:pPr>
+        <w:rPr>
+          <w:rFonts w:ascii="Consolas" w:hAnsi="Consolas"/>
+        </w:rPr>
+      </w:pPr>
+      <w:r>
+        <w:rPr>
+          <w:rFonts w:ascii="Consolas" w:hAnsi="Consolas"/>
+        </w:rPr>
+        <w:t xml:space="preserve">        "</w:t>
+      </w:r>
+      <w:proofErr w:type="spellStart"/>
+      <w:r>
+        <w:rPr>
+          <w:rFonts w:ascii="Consolas" w:hAnsi="Consolas"/>
+        </w:rPr>
+        <w:t>release_date</w:t>
+      </w:r>
+      <w:proofErr w:type="spellEnd"/>
+      <w:proofErr w:type="gramStart"/>
+      <w:r>
+        <w:rPr>
+          <w:rFonts w:ascii="Consolas" w:hAnsi="Consolas"/>
+        </w:rPr>
+        <w:t>" :</w:t>
+      </w:r>
+      <w:proofErr w:type="gramEnd"/>
+      <w:r>
+        <w:rPr>
+          <w:rFonts w:ascii="Consolas" w:hAnsi="Consolas"/>
+        </w:rPr>
+        <w:t xml:space="preserve"> </w:t>
+      </w:r>
+      <w:proofErr w:type="spellStart"/>
+      <w:r>
+        <w:rPr>
+          <w:rFonts w:ascii="Consolas" w:hAnsi="Consolas"/>
+        </w:rPr>
+        <w:t>ISODate</w:t>
+      </w:r>
+      <w:proofErr w:type="spellEnd"/>
+      <w:r>
+        <w:rPr>
+          <w:rFonts w:ascii="Consolas" w:hAnsi="Consolas"/>
+        </w:rPr>
+        <w:t>("2015-11-23T00:00:00.000Z"),</w:t>
+      </w:r>
+    </w:p>
+    <w:p>
+      <w:pPr>
+        <w:rPr>
+          <w:rFonts w:ascii="Consolas" w:hAnsi="Consolas"/>
+        </w:rPr>
+      </w:pPr>
+      <w:r>
+        <w:rPr>
+          <w:rFonts w:ascii="Consolas" w:hAnsi="Consolas"/>
+        </w:rPr>
+        <w:t xml:space="preserve">        "format</w:t>
+      </w:r>
+      <w:proofErr w:type="gramStart"/>
+      <w:r>
+        <w:rPr>
+          <w:rFonts w:ascii="Consolas" w:hAnsi="Consolas"/>
+        </w:rPr>
+        <w:t>" :</w:t>
+      </w:r>
+      <w:proofErr w:type="gramEnd"/>
+      <w:r>
+        <w:rPr>
+          <w:rFonts w:ascii="Consolas" w:hAnsi="Consolas"/>
+        </w:rPr>
+        <w:t xml:space="preserve"> "DVD",</w:t>
+      </w:r>
+    </w:p>
+    <w:p>
+      <w:pPr>
+        <w:rPr>
+          <w:rFonts w:ascii="Consolas" w:hAnsi="Consolas"/>
+        </w:rPr>
+      </w:pPr>
+      <w:r>
+        <w:rPr>
+          <w:rFonts w:ascii="Consolas" w:hAnsi="Consolas"/>
+        </w:rPr>
+        <w:t xml:space="preserve">        "certificate</w:t>
+      </w:r>
+      <w:proofErr w:type="gramStart"/>
+      <w:r>
+        <w:rPr>
+          <w:rFonts w:ascii="Consolas" w:hAnsi="Consolas"/>
+        </w:rPr>
+        <w:t>" :</w:t>
+      </w:r>
+      <w:proofErr w:type="gramEnd"/>
+      <w:r>
+        <w:rPr>
+          <w:rFonts w:ascii="Consolas" w:hAnsi="Consolas"/>
+        </w:rPr>
+        <w:t xml:space="preserve"> "U",</w:t>
+      </w:r>
+    </w:p>
+    <w:p>
+      <w:pPr>
+        <w:rPr>
+          <w:rFonts w:ascii="Consolas" w:hAnsi="Consolas"/>
+        </w:rPr>
+      </w:pPr>
+      <w:r>
+        <w:rPr>
+          <w:rFonts w:ascii="Consolas" w:hAnsi="Consolas"/>
+        </w:rPr>
+        <w:t xml:space="preserve">        "duration</w:t>
+      </w:r>
+      <w:proofErr w:type="gramStart"/>
+      <w:r>
+        <w:rPr>
+          <w:rFonts w:ascii="Consolas" w:hAnsi="Consolas"/>
+        </w:rPr>
+        <w:t>" :</w:t>
+      </w:r>
+      <w:proofErr w:type="gramEnd"/>
+      <w:r>
+        <w:rPr>
+          <w:rFonts w:ascii="Consolas" w:hAnsi="Consolas"/>
+        </w:rPr>
+        <w:t xml:space="preserve"> 91,</w:t>
+      </w:r>
+    </w:p>
+    <w:p>
+      <w:pPr>
+        <w:rPr>
+          <w:rFonts w:ascii="Consolas" w:hAnsi="Consolas"/>
+        </w:rPr>
+      </w:pPr>
+      <w:r>
+        <w:rPr>
+          <w:rFonts w:ascii="Consolas" w:hAnsi="Consolas"/>
+        </w:rPr>
+        <w:t xml:space="preserve">        "</w:t>
+      </w:r>
+      <w:proofErr w:type="spellStart"/>
+      <w:r>
+        <w:rPr>
+          <w:rFonts w:ascii="Consolas" w:hAnsi="Consolas"/>
+        </w:rPr>
+        <w:t>audio_</w:t>
+      </w:r>
+      <w:r>
+        <w:rPr>
+          <w:rFonts w:ascii="Consolas" w:hAnsi="Consolas"/>
+        </w:rPr>
+        <w:t>language</w:t>
+      </w:r>
+      <w:proofErr w:type="spellEnd"/>
+      <w:proofErr w:type="gramStart"/>
+      <w:r>
+        <w:rPr>
+          <w:rFonts w:ascii="Consolas" w:hAnsi="Consolas"/>
+        </w:rPr>
+        <w:t>" :</w:t>
+      </w:r>
+      <w:proofErr w:type="gramEnd"/>
+      <w:r>
+        <w:rPr>
+          <w:rFonts w:ascii="Consolas" w:hAnsi="Consolas"/>
+        </w:rPr>
+        <w:t xml:space="preserve"> [ </w:t>
+      </w:r>
+    </w:p>
+    <w:p>
+      <w:pPr>
+        <w:rPr>
+          <w:rFonts w:ascii="Consolas" w:hAnsi="Consolas"/>
+        </w:rPr>
+      </w:pPr>
+      <w:r>
+        <w:rPr>
+          <w:rFonts w:ascii="Consolas" w:hAnsi="Consolas"/>
+        </w:rPr>
+        <w:t xml:space="preserve">            "English", </w:t>
+      </w:r>
+    </w:p>
+    <w:p>
+      <w:pPr>
+        <w:rPr>
+          <w:rFonts w:ascii="Consolas" w:hAnsi="Consolas"/>
+        </w:rPr>
+      </w:pPr>
+      <w:r>
+        <w:rPr>
+          <w:rFonts w:ascii="Consolas" w:hAnsi="Consolas"/>
+        </w:rPr>
+        <w:t xml:space="preserve">            "Italian"</w:t>
+      </w:r>
+    </w:p>
+    <w:p>
+      <w:pPr>
+        <w:rPr>
+          <w:rFonts w:ascii="Consolas" w:hAnsi="Consolas"/>
+        </w:rPr>
+      </w:pPr>
+      <w:r>
+        <w:rPr>
+          <w:rFonts w:ascii="Consolas" w:hAnsi="Consolas"/>
+        </w:rPr>
+        <w:t xml:space="preserve">        ],</w:t>
+      </w:r>
+    </w:p>
+    <w:p>
+      <w:pPr>
+        <w:rPr>
+          <w:rFonts w:ascii="Consolas" w:hAnsi="Consolas"/>
+        </w:rPr>
+      </w:pPr>
+      <w:r>
+        <w:rPr>
+          <w:rFonts w:ascii="Consolas" w:hAnsi="Consolas"/>
+        </w:rPr>
+        <w:t xml:space="preserve">        "studio</w:t>
+      </w:r>
+      <w:proofErr w:type="gramStart"/>
+      <w:r>
+        <w:rPr>
+          <w:rFonts w:ascii="Consolas" w:hAnsi="Consolas"/>
+        </w:rPr>
+        <w:t>" :</w:t>
+      </w:r>
+      <w:proofErr w:type="gramEnd"/>
+      <w:r>
+        <w:rPr>
+          <w:rFonts w:ascii="Consolas" w:hAnsi="Consolas"/>
+        </w:rPr>
+        <w:t xml:space="preserve"> [ </w:t>
+      </w:r>
+    </w:p>
+    <w:p>
+      <w:pPr>
+        <w:outlineLvl w:val="0"/>
+        <w:rPr>
+          <w:rFonts w:ascii="Consolas" w:hAnsi="Consolas"/>
+        </w:rPr>
+      </w:pPr>
+      <w:r>
+        <w:rPr>
+          <w:rFonts w:ascii="Consolas" w:hAnsi="Consolas"/>
+        </w:rPr>
+        <w:t xml:space="preserve">            "Walt Disney"</w:t>
+      </w:r>
+    </w:p>
+    <w:p>
+      <w:pPr>
+        <w:rPr>
+          <w:rFonts w:ascii="Consolas" w:hAnsi="Consolas"/>
+        </w:rPr>
+      </w:pPr>
+      <w:r>
+        <w:rPr>
+          <w:rFonts w:ascii="Consolas" w:hAnsi="Consolas"/>
+        </w:rPr>
+        <w:t xml:space="preserve">        ],</w:t>
+      </w:r>
+    </w:p>
+    <w:p>
+      <w:pPr>
+        <w:rPr>
+          <w:rFonts w:ascii="Consolas" w:hAnsi="Consolas"/>
+        </w:rPr>
+      </w:pPr>
+      <w:r>
+        <w:rPr>
+          <w:rFonts w:ascii="Consolas" w:hAnsi="Consolas"/>
+        </w:rPr>
+        <w:t xml:space="preserve">        "director</w:t>
+      </w:r>
+      <w:proofErr w:type="gramStart"/>
+      <w:r>
+        <w:rPr>
+          <w:rFonts w:ascii="Consolas" w:hAnsi="Consolas"/>
+        </w:rPr>
+        <w:t>" :</w:t>
+      </w:r>
+      <w:proofErr w:type="gramEnd"/>
+      <w:r>
+        <w:rPr>
+          <w:rFonts w:ascii="Consolas" w:hAnsi="Consolas"/>
+        </w:rPr>
+        <w:t xml:space="preserve"> [ </w:t>
+      </w:r>
+    </w:p>
+    <w:p>
+      <w:pPr>
+        <w:outlineLvl w:val="0"/>
+        <w:rPr>
+          <w:rFonts w:ascii="Consolas" w:hAnsi="Consolas"/>
+        </w:rPr>
+      </w:pPr>
+      <w:r>
+        <w:rPr>
+          <w:rFonts w:ascii="Consolas" w:hAnsi="Consolas"/>
+        </w:rPr>
+        <w:t xml:space="preserve">            "Pete </w:t>
+      </w:r>
+      <w:proofErr w:type="spellStart"/>
+      <w:r>
+        <w:rPr>
+          <w:rFonts w:ascii="Consolas" w:hAnsi="Consolas"/>
+        </w:rPr>
+        <w:t>Docter</w:t>
+      </w:r>
+      <w:proofErr w:type="spellEnd"/>
+      <w:r>
+        <w:rPr>
+          <w:rFonts w:ascii="Consolas" w:hAnsi="Consolas"/>
+        </w:rPr>
+        <w:t>"</w:t>
+      </w:r>
+    </w:p>
+    <w:p>
+      <w:pPr>
+        <w:rPr>
+          <w:rFonts w:ascii="Consolas" w:hAnsi="Consolas"/>
+        </w:rPr>
+      </w:pPr>
+      <w:r>
+        <w:rPr>
+          <w:rFonts w:ascii="Consolas" w:hAnsi="Consolas"/>
+        </w:rPr>
+        <w:t xml:space="preserve">        ],</w:t>
+      </w:r>
+    </w:p>
+    <w:p>
+      <w:pPr>
+        <w:rPr>
+          <w:rFonts w:ascii="Consolas" w:hAnsi="Consolas"/>
+        </w:rPr>
+      </w:pPr>
+      <w:r>
+        <w:rPr>
+          <w:rFonts w:ascii="Consolas" w:hAnsi="Consolas"/>
+        </w:rPr>
+        <w:t xml:space="preserve">        "cast</w:t>
+      </w:r>
+      <w:proofErr w:type="gramStart"/>
+      <w:r>
+        <w:rPr>
+          <w:rFonts w:ascii="Consolas" w:hAnsi="Consolas"/>
+        </w:rPr>
+        <w:t>" :</w:t>
+      </w:r>
+      <w:proofErr w:type="gramEnd"/>
+      <w:r>
+        <w:rPr>
+          <w:rFonts w:ascii="Consolas" w:hAnsi="Consolas"/>
+        </w:rPr>
+        <w:t xml:space="preserve"> [ </w:t>
+      </w:r>
+    </w:p>
+    <w:p>
+      <w:pPr>
+        <w:rPr>
+          <w:rFonts w:ascii="Consolas" w:hAnsi="Consolas"/>
+        </w:rPr>
+      </w:pPr>
+      <w:r>
+        <w:rPr>
+          <w:rFonts w:ascii="Consolas" w:hAnsi="Consolas"/>
+        </w:rPr>
+        <w:t xml:space="preserve">            "Amy </w:t>
+      </w:r>
+      <w:proofErr w:type="spellStart"/>
+      <w:r>
+        <w:rPr>
+          <w:rFonts w:ascii="Consolas" w:hAnsi="Consolas"/>
+        </w:rPr>
+        <w:t>Poehler</w:t>
+      </w:r>
+      <w:proofErr w:type="spellEnd"/>
+      <w:r>
+        <w:rPr>
+          <w:rFonts w:ascii="Consolas" w:hAnsi="Consolas"/>
+        </w:rPr>
+        <w:t xml:space="preserve">", </w:t>
+      </w:r>
+    </w:p>
+    <w:p>
+      <w:pPr>
+        <w:rPr>
+          <w:rFonts w:ascii="Consolas" w:hAnsi="Consolas"/>
+        </w:rPr>
+      </w:pPr>
+      <w:r>
+        <w:rPr>
+          <w:rFonts w:ascii="Consolas" w:hAnsi="Consolas"/>
+        </w:rPr>
+        <w:t xml:space="preserve">            "Bill Hader", </w:t>
+      </w:r>
+    </w:p>
+    <w:p>
+      <w:pPr>
+        <w:rPr>
+          <w:rFonts w:ascii="Consolas" w:hAnsi="Consolas"/>
+        </w:rPr>
+      </w:pPr>
+      <w:r>
+        <w:rPr>
+          <w:rFonts w:ascii="Consolas" w:hAnsi="Consolas"/>
+        </w:rPr>
+        <w:t xml:space="preserve">            "Lewis Black"</w:t>
+      </w:r>
+    </w:p>
+    <w:p>
+      <w:pPr>
+        <w:rPr>
+          <w:rFonts w:ascii="Consolas" w:hAnsi="Consolas"/>
+        </w:rPr>
+      </w:pPr>
+      <w:r>
+        <w:rPr>
+          <w:rFonts w:ascii="Consolas" w:hAnsi="Consolas"/>
+        </w:rPr>
+        <w:lastRenderedPageBreak/>
+        <w:t xml:space="preserve">        ],</w:t>
+      </w:r>
+    </w:p>
+    <w:p>
+      <w:pPr>
+        <w:rPr>
+          <w:rFonts w:ascii="Consolas" w:hAnsi="Consolas"/>
+        </w:rPr>
+      </w:pPr>
+      <w:r>
+        <w:rPr>
+          <w:rFonts w:ascii="Consolas" w:hAnsi="Consolas"/>
+        </w:rPr>
+        <w:t xml:space="preserve">        "category</w:t>
+      </w:r>
+      <w:proofErr w:type="gramStart"/>
+      <w:r>
+        <w:rPr>
+          <w:rFonts w:ascii="Consolas" w:hAnsi="Consolas"/>
+        </w:rPr>
+        <w:t>" :</w:t>
+      </w:r>
+      <w:proofErr w:type="gramEnd"/>
+      <w:r>
+        <w:rPr>
+          <w:rFonts w:ascii="Consolas" w:hAnsi="Consolas"/>
+        </w:rPr>
+        <w:t xml:space="preserve"> [ </w:t>
+      </w:r>
+    </w:p>
+    <w:p>
+      <w:pPr>
+        <w:rPr>
+          <w:rFonts w:ascii="Consolas" w:hAnsi="Consolas"/>
+        </w:rPr>
+      </w:pPr>
+      <w:r>
+        <w:rPr>
+          <w:rFonts w:ascii="Consolas" w:hAnsi="Consolas"/>
+        </w:rPr>
+        <w:t xml:space="preserve">            "Animation", </w:t>
+      </w:r>
+    </w:p>
+    <w:p>
+      <w:pPr>
+        <w:rPr>
+          <w:rFonts w:ascii="Consolas" w:hAnsi="Consolas"/>
+        </w:rPr>
+      </w:pPr>
+      <w:r>
+        <w:rPr>
+          <w:rFonts w:ascii="Consolas" w:hAnsi="Consolas"/>
+        </w:rPr>
+        <w:t xml:space="preserve">            "Adventure", </w:t>
+      </w:r>
+    </w:p>
+    <w:p>
+      <w:pPr>
+        <w:rPr>
+          <w:rFonts w:ascii="Consolas" w:hAnsi="Consolas"/>
+        </w:rPr>
+      </w:pPr>
+      <w:r>
+        <w:rPr>
+          <w:rFonts w:ascii="Consolas" w:hAnsi="Consolas"/>
+        </w:rPr>
+        <w:t xml:space="preserve">            "Comedy"</w:t>
+      </w:r>
+    </w:p>
+    <w:p>
+      <w:pPr>
+        <w:rPr>
+          <w:rFonts w:ascii="Consolas" w:hAnsi="Consolas"/>
+        </w:rPr>
+      </w:pPr>
+      <w:r>
+        <w:rPr>
+          <w:rFonts w:ascii="Consolas" w:hAnsi="Consolas"/>
+        </w:rPr>
+        <w:t xml:space="preserve">        ],</w:t>
+      </w:r>
+    </w:p>
+    <w:p>
+      <w:pPr>
+        <w:rPr>
+          <w:rFonts w:ascii="Consolas" w:hAnsi="Consolas"/>
+        </w:rPr>
+      </w:pPr>
+      <w:r>
+        <w:rPr>
+          <w:rFonts w:ascii="Consolas" w:hAnsi="Consolas"/>
+        </w:rPr>
+        <w:t xml:space="preserve">        "</w:t>
+      </w:r>
+      <w:proofErr w:type="spellStart"/>
+      <w:r>
+        <w:rPr>
+          <w:rFonts w:ascii="Consolas" w:hAnsi="Consolas"/>
+        </w:rPr>
+        <w:t>trailer_url</w:t>
+      </w:r>
+      <w:proofErr w:type="spellEnd"/>
+      <w:proofErr w:type="gramStart"/>
+      <w:r>
+        <w:rPr>
+          <w:rFonts w:ascii="Consolas" w:hAnsi="Consolas"/>
+        </w:rPr>
+        <w:t>" :</w:t>
+      </w:r>
+      <w:proofErr w:type="gramEnd"/>
+      <w:r>
+        <w:rPr>
+          <w:rFonts w:ascii="Consolas" w:hAnsi="Consolas"/>
+        </w:rPr>
+        <w:t xml:space="preserve"> "</w:t>
+      </w:r>
+      <w:r>
+        <w:t xml:space="preserve"> </w:t>
+      </w:r>
+      <w:r>
+        <w:rPr>
+          <w:rFonts w:ascii="Consolas" w:hAnsi="Consolas"/>
+        </w:rPr>
+        <w:t>https://youtu.be/WIDYqBMFzfg</w:t>
+      </w:r>
+      <w:r>
+        <w:rPr>
+          <w:rFonts w:ascii="Consolas" w:hAnsi="Consolas"/>
+        </w:rPr>
+        <w:t>"</w:t>
+      </w:r>
+    </w:p>
+    <w:p>
+      <w:pPr>
+        <w:rPr>
+          <w:rFonts w:ascii="Consolas" w:hAnsi="Consolas"/>
+        </w:rPr>
+      </w:pPr>
+      <w:r>
+        <w:rPr>
+          <w:rFonts w:ascii="Consolas" w:hAnsi="Consolas"/>
+        </w:rPr>
+        <w:t xml:space="preserve">    }</w:t>
+      </w:r>
+    </w:p>
+    <w:p>
+      <w:pPr>
+        <w:rPr>
+          <w:rFonts w:ascii="Consolas" w:hAnsi="Consolas"/>
+        </w:rPr>
+      </w:pPr>
+      <w:r>
+        <w:rPr>
+          <w:rFonts w:ascii="Consolas" w:hAnsi="Consolas"/>
+        </w:rPr>
+        <w:t>}</w:t>
+      </w:r>
+    </w:p>
+    <w:p>
+      <w:pPr>
+        <w:rPr>
+          <w:b/>
+        </w:rPr>
+      </w:pPr>
+    </w:p>
+    <w:p>
+      <w:pPr>
+        <w:outlineLvl w:val="0"/>
+        <w:rPr>
+          <w:b/>
+        </w:rPr>
+      </w:pPr>
+      <w:r>
+        <w:rPr>
+          <w:b/>
+        </w:rPr>
+        <w:t>Sample ‘staff’ Document:</w:t>
+      </w:r>
+    </w:p>
+    <w:p>
+      <w:pPr>
+        <w:rPr>
+          <w:rFonts w:ascii="Consolas" w:hAnsi="Consolas"/>
+        </w:rPr>
+      </w:pPr>
+      <w:r>
+        <w:rPr>
+          <w:rFonts w:ascii="Consolas" w:hAnsi="Consolas"/>
+        </w:rPr>
+        <w:t>{</w:t>
+      </w:r>
+    </w:p>
+    <w:p>
+      <w:pPr>
+        <w:rPr>
+          <w:rFonts w:ascii="Consolas" w:hAnsi="Consolas"/>
+        </w:rPr>
+      </w:pPr>
+      <w:r>
+        <w:rPr>
+          <w:rFonts w:ascii="Consolas" w:hAnsi="Consolas"/>
+        </w:rPr>
+        <w:t xml:space="preserve">    "_id</w:t>
+      </w:r>
+      <w:proofErr w:type="gramStart"/>
+      <w:r>
+        <w:rPr>
+          <w:rFonts w:ascii="Consolas" w:hAnsi="Consolas"/>
+        </w:rPr>
+        <w:t>" :</w:t>
+      </w:r>
+      <w:proofErr w:type="gramEnd"/>
+      <w:r>
+        <w:rPr>
+          <w:rFonts w:ascii="Consolas" w:hAnsi="Consolas"/>
+        </w:rPr>
+        <w:t xml:space="preserve"> </w:t>
+      </w:r>
+      <w:proofErr w:type="spellStart"/>
+      <w:r>
+        <w:rPr>
+          <w:rFonts w:ascii="Consolas" w:hAnsi="Consolas"/>
+        </w:rPr>
+        <w:t>ObjectId</w:t>
+      </w:r>
+      <w:proofErr w:type="spellEnd"/>
+      <w:r>
+        <w:rPr>
+          <w:rFonts w:ascii="Consolas" w:hAnsi="Consolas"/>
+        </w:rPr>
+        <w:t>("5880000c8796e9e5814d7e8c"),</w:t>
+      </w:r>
+    </w:p>
+    <w:p>
+      <w:pPr>
+        <w:outlineLvl w:val="0"/>
+        <w:rPr>
+          <w:rFonts w:ascii="Consolas" w:hAnsi="Consolas"/>
+        </w:rPr>
+      </w:pPr>
+      <w:r>
+        <w:rPr>
+          <w:rFonts w:ascii="Consolas" w:hAnsi="Consolas"/>
+        </w:rPr>
+        <w:t xml:space="preserve">    "name</w:t>
+      </w:r>
+      <w:proofErr w:type="gramStart"/>
+      <w:r>
+        <w:rPr>
+          <w:rFonts w:ascii="Consolas" w:hAnsi="Consolas"/>
+        </w:rPr>
+        <w:t>" :</w:t>
+      </w:r>
+      <w:proofErr w:type="gramEnd"/>
+      <w:r>
+        <w:rPr>
+          <w:rFonts w:ascii="Consolas" w:hAnsi="Consolas"/>
+        </w:rPr>
+        <w:t xml:space="preserve"> {</w:t>
+      </w:r>
+    </w:p>
+    <w:p>
+      <w:pPr>
+        <w:rPr>
+          <w:rFonts w:ascii="Consolas" w:hAnsi="Consolas"/>
+        </w:rPr>
+      </w:pPr>
+      <w:r>
+        <w:rPr>
+          <w:rFonts w:ascii="Consolas" w:hAnsi="Consolas"/>
+        </w:rPr>
+        <w:t xml:space="preserve">        "</w:t>
+      </w:r>
+      <w:proofErr w:type="spellStart"/>
+      <w:r>
+        <w:rPr>
+          <w:rFonts w:ascii="Consolas" w:hAnsi="Consolas"/>
+        </w:rPr>
+        <w:t>first_name</w:t>
+      </w:r>
+      <w:proofErr w:type="spellEnd"/>
+      <w:proofErr w:type="gramStart"/>
+      <w:r>
+        <w:rPr>
+          <w:rFonts w:ascii="Consolas" w:hAnsi="Consolas"/>
+        </w:rPr>
+        <w:t>" :</w:t>
+      </w:r>
+      <w:proofErr w:type="gramEnd"/>
+      <w:r>
+        <w:rPr>
+          <w:rFonts w:ascii="Consolas" w:hAnsi="Consolas"/>
+        </w:rPr>
+        <w:t xml:space="preserve"> "Jane",</w:t>
+      </w:r>
+    </w:p>
+    <w:p>
+      <w:pPr>
+        <w:rPr>
+          <w:rFonts w:ascii="Consolas" w:hAnsi="Consolas"/>
+        </w:rPr>
+      </w:pPr>
+      <w:r>
+        <w:rPr>
+          <w:rFonts w:ascii="Consolas" w:hAnsi="Consolas"/>
+        </w:rPr>
+        <w:t xml:space="preserve">        "</w:t>
+      </w:r>
+      <w:proofErr w:type="spellStart"/>
+      <w:r>
+        <w:rPr>
+          <w:rFonts w:ascii="Consolas" w:hAnsi="Consolas"/>
+        </w:rPr>
+        <w:t>last_name</w:t>
+      </w:r>
+      <w:proofErr w:type="spellEnd"/>
+      <w:proofErr w:type="gramStart"/>
+      <w:r>
+        <w:rPr>
+          <w:rFonts w:ascii="Consolas" w:hAnsi="Consolas"/>
+        </w:rPr>
+        <w:t>" :</w:t>
+      </w:r>
+      <w:proofErr w:type="gramEnd"/>
+      <w:r>
+        <w:rPr>
+          <w:rFonts w:ascii="Consolas" w:hAnsi="Consolas"/>
+        </w:rPr>
+        <w:t xml:space="preserve"> "Doe"</w:t>
+      </w:r>
+    </w:p>
+    <w:p>
+      <w:pPr>
+        <w:rPr>
+          <w:rFonts w:ascii="Consolas" w:hAnsi="Consolas"/>
+        </w:rPr>
+      </w:pPr>
+      <w:r>
+        <w:rPr>
+          <w:rFonts w:ascii="Consolas" w:hAnsi="Consolas"/>
+        </w:rPr>
+        <w:t xml:space="preserve">    },</w:t>
+      </w:r>
+    </w:p>
+    <w:p>
+      <w:pPr>
+        <w:rPr>
+          <w:rFonts w:ascii="Consolas" w:hAnsi="Consolas"/>
+        </w:rPr>
+      </w:pPr>
+      <w:r>
+        <w:rPr>
+          <w:rFonts w:ascii="Consolas" w:hAnsi="Consolas"/>
+        </w:rPr>
+        <w:t xml:space="preserve">    "</w:t>
+      </w:r>
+      <w:proofErr w:type="spellStart"/>
+      <w:r>
+        <w:rPr>
+          <w:rFonts w:ascii="Consolas" w:hAnsi="Consolas"/>
+        </w:rPr>
+        <w:t>email_address</w:t>
+      </w:r>
+      <w:proofErr w:type="spellEnd"/>
+      <w:proofErr w:type="gramStart"/>
+      <w:r>
+        <w:rPr>
+          <w:rFonts w:ascii="Consolas" w:hAnsi="Consolas"/>
+        </w:rPr>
+        <w:t>" :</w:t>
+      </w:r>
+      <w:proofErr w:type="gramEnd"/>
+      <w:r>
+        <w:rPr>
+          <w:rFonts w:ascii="Consolas" w:hAnsi="Consolas"/>
+        </w:rPr>
+        <w:t xml:space="preserve"> "jane@janedoe.com",</w:t>
+      </w:r>
+    </w:p>
+    <w:p>
+      <w:pPr>
+        <w:rPr>
+          <w:rFonts w:ascii="Consolas" w:hAnsi="Consolas"/>
+        </w:rPr>
+      </w:pPr>
+      <w:r>
+        <w:rPr>
+          <w:rFonts w:ascii="Consolas" w:hAnsi="Consolas"/>
+        </w:rPr>
+        <w:t xml:space="preserve">    "</w:t>
+      </w:r>
+      <w:proofErr w:type="spellStart"/>
+      <w:r>
+        <w:rPr>
+          <w:rFonts w:ascii="Consolas" w:hAnsi="Consolas"/>
+        </w:rPr>
+        <w:t>password_hash</w:t>
+      </w:r>
+      <w:proofErr w:type="spellEnd"/>
+      <w:proofErr w:type="gramStart"/>
+      <w:r>
+        <w:rPr>
+          <w:rFonts w:ascii="Consolas" w:hAnsi="Consolas"/>
+        </w:rPr>
+        <w:t>" :</w:t>
+      </w:r>
+      <w:proofErr w:type="gramEnd"/>
+      <w:r>
+        <w:rPr>
+          <w:rFonts w:ascii="Consolas" w:hAnsi="Consolas"/>
+        </w:rPr>
+        <w:t xml:space="preserve"> "$2y$10$oFntKTr/n6LMrKHK8rZRAOQgLHvq3rYAu9GTXMgOsZrN91BFcxo2K"</w:t>
+      </w:r>
+    </w:p>
+    <w:p>
+      <w:pPr>
+        <w:rPr>
+          <w:rFonts w:ascii="Consolas" w:hAnsi="Consolas"/>
+        </w:rPr>
+      </w:pPr>
+      <w:r>
+        <w:rPr>
+          <w:rFonts w:ascii="Consolas" w:hAnsi="Consolas"/>
+        </w:rPr>
+        <w:t>}</w:t>
+      </w:r>
+    </w:p>
+    <w:p>
+      <w:pPr>
+        <w:rPr>
+          <w:rFonts w:ascii="Consolas" w:hAnsi="Consolas"/>
+        </w:rPr>
+      </w:pPr>
+    </w:p>
+    <w:p>
+      <w:pPr>
+        <w:outlineLvl w:val="0"/>
+        <w:rPr>
+          <w:b/>
+        </w:rPr>
+      </w:pPr>
+      <w:r>
+        <w:rPr>
+          <w:b/>
+        </w:rPr>
+        <w:t>Sample ‘counters’ Document:</w:t>
+      </w:r>
+    </w:p>
+    <w:p>
+      <w:pPr>
+        <w:rPr>
+          <w:rFonts w:ascii="Consolas" w:hAnsi="Consolas"/>
+        </w:rPr>
+      </w:pPr>
+      <w:r>
+        <w:rPr>
+          <w:rFonts w:ascii="Consolas" w:hAnsi="Consolas"/>
+        </w:rPr>
+        <w:t>{</w:t>
+      </w:r>
+    </w:p>
+    <w:p>
+      <w:pPr>
+        <w:rPr>
+          <w:rFonts w:ascii="Consolas" w:hAnsi="Consolas"/>
+        </w:rPr>
+      </w:pPr>
+      <w:r>
+        <w:rPr>
+          <w:rFonts w:ascii="Consolas" w:hAnsi="Consolas"/>
+        </w:rPr>
+        <w:t xml:space="preserve">    "_id</w:t>
+      </w:r>
+      <w:proofErr w:type="gramStart"/>
+      <w:r>
+        <w:rPr>
+          <w:rFonts w:ascii="Consolas" w:hAnsi="Consolas"/>
+        </w:rPr>
+        <w:t>" :</w:t>
+      </w:r>
+      <w:proofErr w:type="gramEnd"/>
+      <w:r>
+        <w:rPr>
+          <w:rFonts w:ascii="Consolas" w:hAnsi="Consolas"/>
+        </w:rPr>
+        <w:t xml:space="preserve"> "</w:t>
+      </w:r>
+      <w:proofErr w:type="spellStart"/>
+      <w:r>
+        <w:rPr>
+          <w:rFonts w:ascii="Consolas" w:hAnsi="Consolas"/>
+        </w:rPr>
+        <w:t>order_number</w:t>
+      </w:r>
+      <w:proofErr w:type="spellEnd"/>
+      <w:r>
+        <w:rPr>
+          <w:rFonts w:ascii="Consolas" w:hAnsi="Consolas"/>
+        </w:rPr>
+        <w:t>",</w:t>
+      </w:r>
+    </w:p>
+    <w:p>
+      <w:pPr>
+        <w:rPr>
+          <w:rFonts w:ascii="Consolas" w:hAnsi="Consolas"/>
+        </w:rPr>
+      </w:pPr>
+      <w:r>
+        <w:rPr>
+          <w:rFonts w:ascii="Consolas" w:hAnsi="Consolas"/>
+        </w:rPr>
+        <w:t xml:space="preserve">    "value</w:t>
+      </w:r>
+      <w:proofErr w:type="gramStart"/>
+      <w:r>
+        <w:rPr>
+          <w:rFonts w:ascii="Consolas" w:hAnsi="Consolas"/>
+        </w:rPr>
+        <w:t>" :</w:t>
+      </w:r>
+      <w:proofErr w:type="gramEnd"/>
+      <w:r>
+        <w:rPr>
+          <w:rFonts w:ascii="Consolas" w:hAnsi="Consolas"/>
+        </w:rPr>
+        <w:t xml:space="preserve"> 1001</w:t>
+      </w:r>
+    </w:p>
+    <w:p>
+      <w:r>
+        <w:rPr>
+          <w:rFonts w:ascii="Consolas" w:hAnsi="Consolas"/>
+        </w:rPr>
+        <w:t>}</w:t>
+      </w:r>
+    </w:p>
+    <w:p>
+      <w:pPr>
+        <w:rPr>
+          <w:b/>
+          <w:sz w:val="24"/>
+          <w:u w:val="single"/>
+        </w:rPr>
+      </w:pPr>
+    </w:p>
+    <w:p>
+      <w:pPr>
+        <w:rPr>
+          <w:b/>
+          <w:sz w:val="24"/>
+          <w:u w:val="single"/>
+        </w:rPr>
+      </w:pPr>
+      <w:r>
+        <w:rPr>
+          <w:b/>
+          <w:sz w:val="24"/>
+          <w:u w:val="single"/>
+        </w:rPr>
         <w:t>Third</w:t>
       </w:r>
       <w:r>
@@ -297,14 +3820,8 @@
           <w:ilvl w:val="0"/>
           <w:numId w:val="1"/>
         </w:numPr>
-        <w:rPr>
-          <w:sz w:val="24"/>
-        </w:rPr>
-      </w:pPr>
-      <w:r>
-        <w:rPr>
-          <w:sz w:val="24"/>
-        </w:rPr>
+      </w:pPr>
+      <w:r>
         <w:t>Bootstrap</w:t>
       </w:r>
     </w:p>
@@ -315,14 +3832,8 @@
           <w:ilvl w:val="0"/>
           <w:numId w:val="1"/>
         </w:numPr>
-        <w:rPr>
-          <w:sz w:val="24"/>
-        </w:rPr>
-      </w:pPr>
-      <w:r>
-        <w:rPr>
-          <w:sz w:val="24"/>
-        </w:rPr>
+      </w:pPr>
+      <w:r>
         <w:t>JQuery</w:t>
       </w:r>
     </w:p>
@@ -333,15 +3844,9 @@
           <w:ilvl w:val="0"/>
           <w:numId w:val="1"/>
         </w:numPr>
-        <w:rPr>
-          <w:sz w:val="24"/>
-        </w:rPr>
       </w:pPr>
       <w:proofErr w:type="spellStart"/>
       <w:r>
-        <w:rPr>
-          <w:sz w:val="24"/>
-        </w:rPr>
         <w:t>VenoBox</w:t>
       </w:r>
       <w:proofErr w:type="spellEnd"/>
@@ -349,6 +3854,7 @@
     <w:p/>
     <w:p>
       <w:r>
+        <w:lastRenderedPageBreak/>
         <w:t>Wireframes:</w:t>
       </w:r>
     </w:p>
@@ -421,7 +3927,6 @@
                 <w:rFonts w:ascii="Times New Roman" w:eastAsia="Times New Roman" w:hAnsi="Times New Roman" w:cs="Times New Roman"/>
                 <w:lang w:eastAsia="en-GB"/>
               </w:rPr>
-              <w:lastRenderedPageBreak/>
               <w:t>Name</w:t>
             </w:r>
           </w:p>
@@ -657,9 +4162,9 @@
 <file path=word/numbering.xml><?xml version="1.0" encoding="utf-8"?>
 <w:numbering xmlns:wpc="http://schemas.microsoft.com/office/word/2010/wordprocessingCanvas" xmlns:mo="http://schemas.microsoft.com/office/mac/office/2008/main" xmlns:mc="http://schemas.openxmlformats.org/markup-compatibility/2006" xmlns:mv="urn:schemas-microsoft-com:mac:vml" xmlns:o="urn:schemas-microsoft-com:office:office" xmlns:r="http://schemas.openxmlformats.org/officeDocument/2006/relationships" xmlns:m="http://schemas.openxmlformats.org/officeDocument/2006/math" xmlns:v="urn:schemas-microsoft-com:vml" xmlns:wp14="http://schemas.microsoft.com/office/word/2010/wordprocessingDrawing" xmlns:wp="http://schemas.openxmlformats.org/drawingml/2006/wordprocessingDrawing" xmlns:w10="urn:schemas-microsoft-com:office:word" xmlns:w="http://schemas.openxmlformats.org/wordprocessingml/2006/main" xmlns:w14="http://schemas.microsoft.com/office/word/2010/wordml" xmlns:w15="http://schemas.microsoft.com/office/word/2012/wordml" xmlns:wpg="http://schemas.microsoft.com/office/word/2010/wordprocessingGroup" xmlns:wpi="http://schemas.microsoft.com/office/word/2010/wordprocessingInk" xmlns:wne="http://schemas.microsoft.com/office/word/2006/wordml" xmlns:wps="http://schemas.microsoft.com/office/word/2010/wordprocessingShape" mc:Ignorable="w14 w15 wp14">
   <w:abstractNum w:abstractNumId="0">
-    <w:nsid w:val="2DCB0A7F"/>
+    <w:nsid w:val="0E8F4238"/>
     <w:multiLevelType w:val="hybridMultilevel"/>
-    <w:tmpl w:val="CA66297C"/>
+    <w:tmpl w:val="4FEA1298"/>
     <w:lvl w:ilvl="0" w:tplc="08090001">
       <w:start w:val="1"/>
       <w:numFmt w:val="bullet"/>
@@ -769,7 +4274,239 @@
       </w:rPr>
     </w:lvl>
   </w:abstractNum>
+  <w:abstractNum w:abstractNumId="1">
+    <w:nsid w:val="2DCB0A7F"/>
+    <w:multiLevelType w:val="hybridMultilevel"/>
+    <w:tmpl w:val="CA66297C"/>
+    <w:lvl w:ilvl="0" w:tplc="08090001">
+      <w:start w:val="1"/>
+      <w:numFmt w:val="bullet"/>
+      <w:lvlText w:val=""/>
+      <w:lvlJc w:val="left"/>
+      <w:pPr>
+        <w:ind w:left="720" w:hanging="360"/>
+      </w:pPr>
+      <w:rPr>
+        <w:rFonts w:ascii="Symbol" w:hAnsi="Symbol" w:hint="default"/>
+      </w:rPr>
+    </w:lvl>
+    <w:lvl w:ilvl="1" w:tplc="08090003" w:tentative="1">
+      <w:start w:val="1"/>
+      <w:numFmt w:val="bullet"/>
+      <w:lvlText w:val="o"/>
+      <w:lvlJc w:val="left"/>
+      <w:pPr>
+        <w:ind w:left="1440" w:hanging="360"/>
+      </w:pPr>
+      <w:rPr>
+        <w:rFonts w:ascii="Courier New" w:hAnsi="Courier New" w:cs="Courier New" w:hint="default"/>
+      </w:rPr>
+    </w:lvl>
+    <w:lvl w:ilvl="2" w:tplc="08090005" w:tentative="1">
+      <w:start w:val="1"/>
+      <w:numFmt w:val="bullet"/>
+      <w:lvlText w:val=""/>
+      <w:lvlJc w:val="left"/>
+      <w:pPr>
+        <w:ind w:left="2160" w:hanging="360"/>
+      </w:pPr>
+      <w:rPr>
+        <w:rFonts w:ascii="Wingdings" w:hAnsi="Wingdings" w:hint="default"/>
+      </w:rPr>
+    </w:lvl>
+    <w:lvl w:ilvl="3" w:tplc="08090001" w:tentative="1">
+      <w:start w:val="1"/>
+      <w:numFmt w:val="bullet"/>
+      <w:lvlText w:val=""/>
+      <w:lvlJc w:val="left"/>
+      <w:pPr>
+        <w:ind w:left="2880" w:hanging="360"/>
+      </w:pPr>
+      <w:rPr>
+        <w:rFonts w:ascii="Symbol" w:hAnsi="Symbol" w:hint="default"/>
+      </w:rPr>
+    </w:lvl>
+    <w:lvl w:ilvl="4" w:tplc="08090003" w:tentative="1">
+      <w:start w:val="1"/>
+      <w:numFmt w:val="bullet"/>
+      <w:lvlText w:val="o"/>
+      <w:lvlJc w:val="left"/>
+      <w:pPr>
+        <w:ind w:left="3600" w:hanging="360"/>
+      </w:pPr>
+      <w:rPr>
+        <w:rFonts w:ascii="Courier New" w:hAnsi="Courier New" w:cs="Courier New" w:hint="default"/>
+      </w:rPr>
+    </w:lvl>
+    <w:lvl w:ilvl="5" w:tplc="08090005" w:tentative="1">
+      <w:start w:val="1"/>
+      <w:numFmt w:val="bullet"/>
+      <w:lvlText w:val=""/>
+      <w:lvlJc w:val="left"/>
+      <w:pPr>
+        <w:ind w:left="4320" w:hanging="360"/>
+      </w:pPr>
+      <w:rPr>
+        <w:rFonts w:ascii="Wingdings" w:hAnsi="Wingdings" w:hint="default"/>
+      </w:rPr>
+    </w:lvl>
+    <w:lvl w:ilvl="6" w:tplc="08090001" w:tentative="1">
+      <w:start w:val="1"/>
+      <w:numFmt w:val="bullet"/>
+      <w:lvlText w:val=""/>
+      <w:lvlJc w:val="left"/>
+      <w:pPr>
+        <w:ind w:left="5040" w:hanging="360"/>
+      </w:pPr>
+      <w:rPr>
+        <w:rFonts w:ascii="Symbol" w:hAnsi="Symbol" w:hint="default"/>
+      </w:rPr>
+    </w:lvl>
+    <w:lvl w:ilvl="7" w:tplc="08090003" w:tentative="1">
+      <w:start w:val="1"/>
+      <w:numFmt w:val="bullet"/>
+      <w:lvlText w:val="o"/>
+      <w:lvlJc w:val="left"/>
+      <w:pPr>
+        <w:ind w:left="5760" w:hanging="360"/>
+      </w:pPr>
+      <w:rPr>
+        <w:rFonts w:ascii="Courier New" w:hAnsi="Courier New" w:cs="Courier New" w:hint="default"/>
+      </w:rPr>
+    </w:lvl>
+    <w:lvl w:ilvl="8" w:tplc="08090005" w:tentative="1">
+      <w:start w:val="1"/>
+      <w:numFmt w:val="bullet"/>
+      <w:lvlText w:val=""/>
+      <w:lvlJc w:val="left"/>
+      <w:pPr>
+        <w:ind w:left="6480" w:hanging="360"/>
+      </w:pPr>
+      <w:rPr>
+        <w:rFonts w:ascii="Wingdings" w:hAnsi="Wingdings" w:hint="default"/>
+      </w:rPr>
+    </w:lvl>
+  </w:abstractNum>
+  <w:abstractNum w:abstractNumId="2">
+    <w:nsid w:val="75214FA9"/>
+    <w:multiLevelType w:val="hybridMultilevel"/>
+    <w:tmpl w:val="7A28F014"/>
+    <w:lvl w:ilvl="0" w:tplc="08090001">
+      <w:start w:val="1"/>
+      <w:numFmt w:val="bullet"/>
+      <w:lvlText w:val=""/>
+      <w:lvlJc w:val="left"/>
+      <w:pPr>
+        <w:ind w:left="720" w:hanging="360"/>
+      </w:pPr>
+      <w:rPr>
+        <w:rFonts w:ascii="Symbol" w:hAnsi="Symbol" w:hint="default"/>
+      </w:rPr>
+    </w:lvl>
+    <w:lvl w:ilvl="1" w:tplc="08090003" w:tentative="1">
+      <w:start w:val="1"/>
+      <w:numFmt w:val="bullet"/>
+      <w:lvlText w:val="o"/>
+      <w:lvlJc w:val="left"/>
+      <w:pPr>
+        <w:ind w:left="1440" w:hanging="360"/>
+      </w:pPr>
+      <w:rPr>
+        <w:rFonts w:ascii="Courier New" w:hAnsi="Courier New" w:cs="Courier New" w:hint="default"/>
+      </w:rPr>
+    </w:lvl>
+    <w:lvl w:ilvl="2" w:tplc="08090005" w:tentative="1">
+      <w:start w:val="1"/>
+      <w:numFmt w:val="bullet"/>
+      <w:lvlText w:val=""/>
+      <w:lvlJc w:val="left"/>
+      <w:pPr>
+        <w:ind w:left="2160" w:hanging="360"/>
+      </w:pPr>
+      <w:rPr>
+        <w:rFonts w:ascii="Wingdings" w:hAnsi="Wingdings" w:hint="default"/>
+      </w:rPr>
+    </w:lvl>
+    <w:lvl w:ilvl="3" w:tplc="08090001" w:tentative="1">
+      <w:start w:val="1"/>
+      <w:numFmt w:val="bullet"/>
+      <w:lvlText w:val=""/>
+      <w:lvlJc w:val="left"/>
+      <w:pPr>
+        <w:ind w:left="2880" w:hanging="360"/>
+      </w:pPr>
+      <w:rPr>
+        <w:rFonts w:ascii="Symbol" w:hAnsi="Symbol" w:hint="default"/>
+      </w:rPr>
+    </w:lvl>
+    <w:lvl w:ilvl="4" w:tplc="08090003" w:tentative="1">
+      <w:start w:val="1"/>
+      <w:numFmt w:val="bullet"/>
+      <w:lvlText w:val="o"/>
+      <w:lvlJc w:val="left"/>
+      <w:pPr>
+        <w:ind w:left="3600" w:hanging="360"/>
+      </w:pPr>
+      <w:rPr>
+        <w:rFonts w:ascii="Courier New" w:hAnsi="Courier New" w:cs="Courier New" w:hint="default"/>
+      </w:rPr>
+    </w:lvl>
+    <w:lvl w:ilvl="5" w:tplc="08090005" w:tentative="1">
+      <w:start w:val="1"/>
+      <w:numFmt w:val="bullet"/>
+      <w:lvlText w:val=""/>
+      <w:lvlJc w:val="left"/>
+      <w:pPr>
+        <w:ind w:left="4320" w:hanging="360"/>
+      </w:pPr>
+      <w:rPr>
+        <w:rFonts w:ascii="Wingdings" w:hAnsi="Wingdings" w:hint="default"/>
+      </w:rPr>
+    </w:lvl>
+    <w:lvl w:ilvl="6" w:tplc="08090001" w:tentative="1">
+      <w:start w:val="1"/>
+      <w:numFmt w:val="bullet"/>
+      <w:lvlText w:val=""/>
+      <w:lvlJc w:val="left"/>
+      <w:pPr>
+        <w:ind w:left="5040" w:hanging="360"/>
+      </w:pPr>
+      <w:rPr>
+        <w:rFonts w:ascii="Symbol" w:hAnsi="Symbol" w:hint="default"/>
+      </w:rPr>
+    </w:lvl>
+    <w:lvl w:ilvl="7" w:tplc="08090003" w:tentative="1">
+      <w:start w:val="1"/>
+      <w:numFmt w:val="bullet"/>
+      <w:lvlText w:val="o"/>
+      <w:lvlJc w:val="left"/>
+      <w:pPr>
+        <w:ind w:left="5760" w:hanging="360"/>
+      </w:pPr>
+      <w:rPr>
+        <w:rFonts w:ascii="Courier New" w:hAnsi="Courier New" w:cs="Courier New" w:hint="default"/>
+      </w:rPr>
+    </w:lvl>
+    <w:lvl w:ilvl="8" w:tplc="08090005" w:tentative="1">
+      <w:start w:val="1"/>
+      <w:numFmt w:val="bullet"/>
+      <w:lvlText w:val=""/>
+      <w:lvlJc w:val="left"/>
+      <w:pPr>
+        <w:ind w:left="6480" w:hanging="360"/>
+      </w:pPr>
+      <w:rPr>
+        <w:rFonts w:ascii="Wingdings" w:hAnsi="Wingdings" w:hint="default"/>
+      </w:rPr>
+    </w:lvl>
+  </w:abstractNum>
   <w:num w:numId="1">
+    <w:abstractNumId w:val="1"/>
+  </w:num>
+  <w:num w:numId="2">
+    <w:abstractNumId w:val="2"/>
+  </w:num>
+  <w:num w:numId="3">
     <w:abstractNumId w:val="0"/>
   </w:num>
 </w:numbering>

</xml_diff>